<commit_message>
generated new simulation. also modified fig 1,2,3
</commit_message>
<xml_diff>
--- a/Notes.docx
+++ b/Notes.docx
@@ -13,14 +13,52 @@
         <w:t>Under switching topology, LIFO may be changed to communicate observations within a time window, not only the latest one.</w:t>
       </w:r>
     </w:p>
+    <w:p/>
+    <w:p>
+      <w:r>
+        <w:t>Some issues to look into:</w:t>
+      </w:r>
+    </w:p>
+    <w:p>
+      <w:pPr>
+        <w:pStyle w:val="ListParagraph"/>
+        <w:numPr>
+          <w:ilvl w:val="0"/>
+          <w:numId w:val="2"/>
+        </w:numPr>
+      </w:pPr>
+      <w:r>
+        <w:t>Why the pdf does not concentrate on the true target position after tens of steps? anything wrong in the code or in theory?</w:t>
+      </w:r>
+    </w:p>
+    <w:p>
+      <w:pPr>
+        <w:pStyle w:val="ListParagraph"/>
+        <w:numPr>
+          <w:ilvl w:val="0"/>
+          <w:numId w:val="2"/>
+        </w:numPr>
+      </w:pPr>
+      <w:r>
+        <w:t xml:space="preserve">The computation for moving target case is very long. </w:t>
+      </w:r>
+      <w:r>
+        <w:t>Check which part takes most time and t</w:t>
+      </w:r>
+      <w:bookmarkStart w:id="0" w:name="_GoBack"/>
+      <w:bookmarkEnd w:id="0"/>
+      <w:r>
+        <w:t>ry to improve.</w:t>
+      </w:r>
+    </w:p>
+    <w:p/>
+    <w:p/>
     <w:p>
       <w:pPr>
         <w:rPr>
           <w:lang w:eastAsia="zh-CN"/>
         </w:rPr>
       </w:pPr>
-      <w:bookmarkStart w:id="0" w:name="_GoBack"/>
-      <w:bookmarkEnd w:id="0"/>
     </w:p>
     <w:sectPr>
       <w:pgSz w:w="12240" w:h="15840"/>
@@ -35,6 +73,119 @@
 <file path=word/numbering.xml><?xml version="1.0" encoding="utf-8"?>
 <w:numbering xmlns:wpc="http://schemas.microsoft.com/office/word/2010/wordprocessingCanvas" xmlns:mo="http://schemas.microsoft.com/office/mac/office/2008/main" xmlns:mc="http://schemas.openxmlformats.org/markup-compatibility/2006" xmlns:mv="urn:schemas-microsoft-com:mac:vml" xmlns:o="urn:schemas-microsoft-com:office:office" xmlns:r="http://schemas.openxmlformats.org/officeDocument/2006/relationships" xmlns:m="http://schemas.openxmlformats.org/officeDocument/2006/math" xmlns:v="urn:schemas-microsoft-com:vml" xmlns:wp14="http://schemas.microsoft.com/office/word/2010/wordprocessingDrawing" xmlns:wp="http://schemas.openxmlformats.org/drawingml/2006/wordprocessingDrawing" xmlns:w10="urn:schemas-microsoft-com:office:word" xmlns:w="http://schemas.openxmlformats.org/wordprocessingml/2006/main" xmlns:w14="http://schemas.microsoft.com/office/word/2010/wordml" xmlns:wpg="http://schemas.microsoft.com/office/word/2010/wordprocessingGroup" xmlns:wpi="http://schemas.microsoft.com/office/word/2010/wordprocessingInk" xmlns:wne="http://schemas.microsoft.com/office/word/2006/wordml" xmlns:wps="http://schemas.microsoft.com/office/word/2010/wordprocessingShape" mc:Ignorable="w14 wp14">
   <w:abstractNum w:abstractNumId="0">
+    <w:nsid w:val="31E13288"/>
+    <w:multiLevelType w:val="hybridMultilevel"/>
+    <w:tmpl w:val="8A04412A"/>
+    <w:lvl w:ilvl="0" w:tplc="04090001">
+      <w:start w:val="1"/>
+      <w:numFmt w:val="bullet"/>
+      <w:lvlText w:val=""/>
+      <w:lvlJc w:val="left"/>
+      <w:pPr>
+        <w:ind w:left="720" w:hanging="360"/>
+      </w:pPr>
+      <w:rPr>
+        <w:rFonts w:ascii="Symbol" w:hAnsi="Symbol" w:hint="default"/>
+      </w:rPr>
+    </w:lvl>
+    <w:lvl w:ilvl="1" w:tplc="04090003" w:tentative="1">
+      <w:start w:val="1"/>
+      <w:numFmt w:val="bullet"/>
+      <w:lvlText w:val="o"/>
+      <w:lvlJc w:val="left"/>
+      <w:pPr>
+        <w:ind w:left="1440" w:hanging="360"/>
+      </w:pPr>
+      <w:rPr>
+        <w:rFonts w:ascii="Courier New" w:hAnsi="Courier New" w:hint="default"/>
+      </w:rPr>
+    </w:lvl>
+    <w:lvl w:ilvl="2" w:tplc="04090005" w:tentative="1">
+      <w:start w:val="1"/>
+      <w:numFmt w:val="bullet"/>
+      <w:lvlText w:val=""/>
+      <w:lvlJc w:val="left"/>
+      <w:pPr>
+        <w:ind w:left="2160" w:hanging="360"/>
+      </w:pPr>
+      <w:rPr>
+        <w:rFonts w:ascii="Wingdings" w:hAnsi="Wingdings" w:hint="default"/>
+      </w:rPr>
+    </w:lvl>
+    <w:lvl w:ilvl="3" w:tplc="04090001" w:tentative="1">
+      <w:start w:val="1"/>
+      <w:numFmt w:val="bullet"/>
+      <w:lvlText w:val=""/>
+      <w:lvlJc w:val="left"/>
+      <w:pPr>
+        <w:ind w:left="2880" w:hanging="360"/>
+      </w:pPr>
+      <w:rPr>
+        <w:rFonts w:ascii="Symbol" w:hAnsi="Symbol" w:hint="default"/>
+      </w:rPr>
+    </w:lvl>
+    <w:lvl w:ilvl="4" w:tplc="04090003" w:tentative="1">
+      <w:start w:val="1"/>
+      <w:numFmt w:val="bullet"/>
+      <w:lvlText w:val="o"/>
+      <w:lvlJc w:val="left"/>
+      <w:pPr>
+        <w:ind w:left="3600" w:hanging="360"/>
+      </w:pPr>
+      <w:rPr>
+        <w:rFonts w:ascii="Courier New" w:hAnsi="Courier New" w:hint="default"/>
+      </w:rPr>
+    </w:lvl>
+    <w:lvl w:ilvl="5" w:tplc="04090005" w:tentative="1">
+      <w:start w:val="1"/>
+      <w:numFmt w:val="bullet"/>
+      <w:lvlText w:val=""/>
+      <w:lvlJc w:val="left"/>
+      <w:pPr>
+        <w:ind w:left="4320" w:hanging="360"/>
+      </w:pPr>
+      <w:rPr>
+        <w:rFonts w:ascii="Wingdings" w:hAnsi="Wingdings" w:hint="default"/>
+      </w:rPr>
+    </w:lvl>
+    <w:lvl w:ilvl="6" w:tplc="04090001" w:tentative="1">
+      <w:start w:val="1"/>
+      <w:numFmt w:val="bullet"/>
+      <w:lvlText w:val=""/>
+      <w:lvlJc w:val="left"/>
+      <w:pPr>
+        <w:ind w:left="5040" w:hanging="360"/>
+      </w:pPr>
+      <w:rPr>
+        <w:rFonts w:ascii="Symbol" w:hAnsi="Symbol" w:hint="default"/>
+      </w:rPr>
+    </w:lvl>
+    <w:lvl w:ilvl="7" w:tplc="04090003" w:tentative="1">
+      <w:start w:val="1"/>
+      <w:numFmt w:val="bullet"/>
+      <w:lvlText w:val="o"/>
+      <w:lvlJc w:val="left"/>
+      <w:pPr>
+        <w:ind w:left="5760" w:hanging="360"/>
+      </w:pPr>
+      <w:rPr>
+        <w:rFonts w:ascii="Courier New" w:hAnsi="Courier New" w:hint="default"/>
+      </w:rPr>
+    </w:lvl>
+    <w:lvl w:ilvl="8" w:tplc="04090005" w:tentative="1">
+      <w:start w:val="1"/>
+      <w:numFmt w:val="bullet"/>
+      <w:lvlText w:val=""/>
+      <w:lvlJc w:val="left"/>
+      <w:pPr>
+        <w:ind w:left="6480" w:hanging="360"/>
+      </w:pPr>
+      <w:rPr>
+        <w:rFonts w:ascii="Wingdings" w:hAnsi="Wingdings" w:hint="default"/>
+      </w:rPr>
+    </w:lvl>
+  </w:abstractNum>
+  <w:abstractNum w:abstractNumId="1">
     <w:nsid w:val="69856D62"/>
     <w:multiLevelType w:val="multilevel"/>
     <w:tmpl w:val="0409001F"/>
@@ -121,6 +272,9 @@
     </w:lvl>
   </w:abstractNum>
   <w:num w:numId="1">
+    <w:abstractNumId w:val="1"/>
+  </w:num>
+  <w:num w:numId="2">
     <w:abstractNumId w:val="0"/>
   </w:num>
 </w:numbering>
@@ -428,6 +582,17 @@
       <w:szCs w:val="18"/>
     </w:rPr>
   </w:style>
+  <w:style w:type="paragraph" w:styleId="ListParagraph">
+    <w:name w:val="List Paragraph"/>
+    <w:basedOn w:val="Normal"/>
+    <w:uiPriority w:val="34"/>
+    <w:qFormat/>
+    <w:rsid w:val="00873232"/>
+    <w:pPr>
+      <w:ind w:left="720"/>
+      <w:contextualSpacing/>
+    </w:pPr>
+  </w:style>
 </w:styles>
 </file>
 
@@ -732,6 +897,17 @@
       <w:sz w:val="18"/>
       <w:szCs w:val="18"/>
     </w:rPr>
+  </w:style>
+  <w:style w:type="paragraph" w:styleId="ListParagraph">
+    <w:name w:val="List Paragraph"/>
+    <w:basedOn w:val="Normal"/>
+    <w:uiPriority w:val="34"/>
+    <w:qFormat/>
+    <w:rsid w:val="00873232"/>
+    <w:pPr>
+      <w:ind w:left="720"/>
+      <w:contextualSpacing/>
+    </w:pPr>
   </w:style>
 </w:styles>
 </file>

</xml_diff>

<commit_message>
edited simulation and put into paper
</commit_message>
<xml_diff>
--- a/Notes.docx
+++ b/Notes.docx
@@ -45,10 +45,19 @@
       <w:r>
         <w:t>Check which part takes most time and t</w:t>
       </w:r>
+      <w:r>
+        <w:t>ry to improve.</w:t>
+      </w:r>
+      <w:r>
+        <w:t xml:space="preserve"> (</w:t>
+      </w:r>
+      <w:r>
+        <w:t xml:space="preserve">possible changes at </w:t>
+      </w:r>
       <w:bookmarkStart w:id="0" w:name="_GoBack"/>
       <w:bookmarkEnd w:id="0"/>
       <w:r>
-        <w:t>ry to improve.</w:t>
+        <w:t>line 390)</w:t>
       </w:r>
     </w:p>
     <w:p/>

</xml_diff>

<commit_message>
final files for CDC 16
</commit_message>
<xml_diff>
--- a/Notes.docx
+++ b/Notes.docx
@@ -1,17 +1,51 @@
 
 <file path=word/document.xml><?xml version="1.0" encoding="utf-8"?>
-<w:document xmlns:wpc="http://schemas.microsoft.com/office/word/2010/wordprocessingCanvas" xmlns:mo="http://schemas.microsoft.com/office/mac/office/2008/main" xmlns:mc="http://schemas.openxmlformats.org/markup-compatibility/2006" xmlns:mv="urn:schemas-microsoft-com:mac:vml" xmlns:o="urn:schemas-microsoft-com:office:office" xmlns:r="http://schemas.openxmlformats.org/officeDocument/2006/relationships" xmlns:m="http://schemas.openxmlformats.org/officeDocument/2006/math" xmlns:v="urn:schemas-microsoft-com:vml" xmlns:wp14="http://schemas.microsoft.com/office/word/2010/wordprocessingDrawing" xmlns:wp="http://schemas.openxmlformats.org/drawingml/2006/wordprocessingDrawing" xmlns:w10="urn:schemas-microsoft-com:office:word" xmlns:w="http://schemas.openxmlformats.org/wordprocessingml/2006/main" xmlns:w14="http://schemas.microsoft.com/office/word/2010/wordml" xmlns:wpg="http://schemas.microsoft.com/office/word/2010/wordprocessingGroup" xmlns:wpi="http://schemas.microsoft.com/office/word/2010/wordprocessingInk" xmlns:wne="http://schemas.microsoft.com/office/word/2006/wordml" xmlns:wps="http://schemas.microsoft.com/office/word/2010/wordprocessingShape" mc:Ignorable="w14 wp14">
+<w:document xmlns:wpc="http://schemas.microsoft.com/office/word/2010/wordprocessingCanvas" xmlns:mo="http://schemas.microsoft.com/office/mac/office/2008/main" xmlns:mc="http://schemas.openxmlformats.org/markup-compatibility/2006" xmlns:mv="urn:schemas-microsoft-com:mac:vml" xmlns:o="urn:schemas-microsoft-com:office:office" xmlns:r="http://schemas.openxmlformats.org/officeDocument/2006/relationships" xmlns:m="http://schemas.openxmlformats.org/officeDocument/2006/math" xmlns:v="urn:schemas-microsoft-com:vml" xmlns:wp14="http://schemas.microsoft.com/office/word/2010/wordprocessingDrawing" xmlns:wp="http://schemas.openxmlformats.org/drawingml/2006/wordprocessingDrawing" xmlns:w10="urn:schemas-microsoft-com:office:word" xmlns:w="http://schemas.openxmlformats.org/wordprocessingml/2006/main" xmlns:w14="http://schemas.microsoft.com/office/word/2010/wordml" xmlns:w15="http://schemas.microsoft.com/office/word/2012/wordml" xmlns:wpg="http://schemas.microsoft.com/office/word/2010/wordprocessingGroup" xmlns:wpi="http://schemas.microsoft.com/office/word/2010/wordprocessingInk" xmlns:wne="http://schemas.microsoft.com/office/word/2006/wordml" xmlns:wps="http://schemas.microsoft.com/office/word/2010/wordprocessingShape" mc:Ignorable="w14 w15 wp14">
   <w:body>
     <w:p>
       <w:r>
-        <w:t>Some thoughts about the LIFO-DBF:</w:t>
+        <w:t>3/16/16</w:t>
       </w:r>
     </w:p>
     <w:p/>
     <w:p>
       <w:r>
-        <w:t>Under switching topology, LIFO may be changed to communicate observations within a time window, not only the latest one.</w:t>
-      </w:r>
+        <w:t>This note is written down to reflect the files in this folder, mainly for CDC 16 paper.</w:t>
+      </w:r>
+    </w:p>
+    <w:p/>
+    <w:p>
+      <w:r>
+        <w:t xml:space="preserve">Current simulation compares LIFO-DBF with consensus and centralized method. </w:t>
+      </w:r>
+    </w:p>
+    <w:p/>
+    <w:p>
+      <w:r>
+        <w:t>/figures/</w:t>
+      </w:r>
+      <w:proofErr w:type="spellStart"/>
+      <w:r>
+        <w:t>data_exchange</w:t>
+      </w:r>
+      <w:proofErr w:type="spellEnd"/>
+      <w:r>
+        <w:t xml:space="preserve">/CDC 16 contains </w:t>
+      </w:r>
+      <w:r>
+        <w:t>mov_sen_mov_tar_robot_15-Mar-2016</w:t>
+      </w:r>
+      <w:r>
+        <w:t xml:space="preserve">.mat and </w:t>
+      </w:r>
+      <w:r>
+        <w:t>sta_sen_sta_tar_robot_14-Mar-2016</w:t>
+      </w:r>
+      <w:r>
+        <w:t>.mat. they are saved workspace and can be used to recover the comparison plots.</w:t>
+      </w:r>
+      <w:bookmarkStart w:id="0" w:name="_GoBack"/>
+      <w:bookmarkEnd w:id="0"/>
     </w:p>
     <w:p/>
     <w:p>
@@ -30,6 +64,9 @@
       <w:r>
         <w:t>Why the pdf does not concentrate on the true target position after tens of steps? anything wrong in the code or in theory?</w:t>
       </w:r>
+      <w:r>
+        <w:t xml:space="preserve"> My problem is actually the parameter identification. So I guess in future work, I need to focus on consistency of ML estimate, not the pdf.</w:t>
+      </w:r>
     </w:p>
     <w:p>
       <w:pPr>
@@ -43,21 +80,82 @@
         <w:t xml:space="preserve">The computation for moving target case is very long. </w:t>
       </w:r>
       <w:r>
-        <w:t>Check which part takes most time and t</w:t>
-      </w:r>
-      <w:r>
-        <w:t>ry to improve.</w:t>
-      </w:r>
-      <w:r>
-        <w:t xml:space="preserve"> (</w:t>
-      </w:r>
-      <w:r>
-        <w:t xml:space="preserve">possible changes at </w:t>
-      </w:r>
-      <w:bookmarkStart w:id="0" w:name="_GoBack"/>
-      <w:bookmarkEnd w:id="0"/>
-      <w:r>
-        <w:t>line 390)</w:t>
+        <w:t>Improve it.</w:t>
+      </w:r>
+    </w:p>
+    <w:p>
+      <w:pPr>
+        <w:pStyle w:val="ListParagraph"/>
+        <w:numPr>
+          <w:ilvl w:val="0"/>
+          <w:numId w:val="2"/>
+        </w:numPr>
+      </w:pPr>
+      <w:r>
+        <w:t xml:space="preserve">In the comparison of three filtering methods, it needs further thinking about at which step the estimated target position should be used for comparison. When using consensus method, it seems to make more sense to use the </w:t>
+      </w:r>
+      <w:proofErr w:type="spellStart"/>
+      <w:r>
+        <w:t>consensused</w:t>
+      </w:r>
+      <w:proofErr w:type="spellEnd"/>
+      <w:r>
+        <w:t xml:space="preserve"> pdfs. However, this requires that we change the </w:t>
+      </w:r>
+      <w:r>
+        <w:t xml:space="preserve">algorithm </w:t>
+      </w:r>
+      <w:r>
+        <w:t>of the LIFO-DBF</w:t>
+      </w:r>
+      <w:r>
+        <w:t xml:space="preserve"> </w:t>
+      </w:r>
+      <w:r>
+        <w:t>a little bit</w:t>
+      </w:r>
+      <w:r>
+        <w:t xml:space="preserve">. Current </w:t>
+      </w:r>
+      <w:r>
+        <w:t>LIFO-DBF</w:t>
+      </w:r>
+      <w:r>
+        <w:t xml:space="preserve"> </w:t>
+      </w:r>
+      <w:r>
+        <w:t xml:space="preserve">algorithm </w:t>
+      </w:r>
+      <w:r>
+        <w:t xml:space="preserve">compares individual pdf </w:t>
+      </w:r>
+      <w:r>
+        <w:t>that</w:t>
+      </w:r>
+      <w:r>
+        <w:t xml:space="preserve"> only</w:t>
+      </w:r>
+      <w:r>
+        <w:t xml:space="preserve"> incorporates the </w:t>
+      </w:r>
+      <w:r>
+        <w:t xml:space="preserve">ego robot’s current observation. So in current code, </w:t>
+      </w:r>
+      <w:proofErr w:type="spellStart"/>
+      <w:r>
+        <w:t>consensused</w:t>
+      </w:r>
+      <w:proofErr w:type="spellEnd"/>
+      <w:r>
+        <w:t xml:space="preserve"> pdf is based on the last time step, then the ego robot’s observation is used. Which is okay, but I guess when presenting the results, people usually will think that the </w:t>
+      </w:r>
+      <w:proofErr w:type="spellStart"/>
+      <w:r>
+        <w:t>consensused</w:t>
+      </w:r>
+      <w:proofErr w:type="spellEnd"/>
+      <w:r>
+        <w:t xml:space="preserve"> pdfs should be the same among all robots. So probably I should change from current order: exchange -&gt; new observation -&gt; individual pdf to new order: new observation -&gt; exchange -&gt; individual pdf.</w:t>
       </w:r>
     </w:p>
     <w:p/>
@@ -80,7 +178,7 @@
 </file>
 
 <file path=word/numbering.xml><?xml version="1.0" encoding="utf-8"?>
-<w:numbering xmlns:wpc="http://schemas.microsoft.com/office/word/2010/wordprocessingCanvas" xmlns:mo="http://schemas.microsoft.com/office/mac/office/2008/main" xmlns:mc="http://schemas.openxmlformats.org/markup-compatibility/2006" xmlns:mv="urn:schemas-microsoft-com:mac:vml" xmlns:o="urn:schemas-microsoft-com:office:office" xmlns:r="http://schemas.openxmlformats.org/officeDocument/2006/relationships" xmlns:m="http://schemas.openxmlformats.org/officeDocument/2006/math" xmlns:v="urn:schemas-microsoft-com:vml" xmlns:wp14="http://schemas.microsoft.com/office/word/2010/wordprocessingDrawing" xmlns:wp="http://schemas.openxmlformats.org/drawingml/2006/wordprocessingDrawing" xmlns:w10="urn:schemas-microsoft-com:office:word" xmlns:w="http://schemas.openxmlformats.org/wordprocessingml/2006/main" xmlns:w14="http://schemas.microsoft.com/office/word/2010/wordml" xmlns:wpg="http://schemas.microsoft.com/office/word/2010/wordprocessingGroup" xmlns:wpi="http://schemas.microsoft.com/office/word/2010/wordprocessingInk" xmlns:wne="http://schemas.microsoft.com/office/word/2006/wordml" xmlns:wps="http://schemas.microsoft.com/office/word/2010/wordprocessingShape" mc:Ignorable="w14 wp14">
+<w:numbering xmlns:wpc="http://schemas.microsoft.com/office/word/2010/wordprocessingCanvas" xmlns:mo="http://schemas.microsoft.com/office/mac/office/2008/main" xmlns:mc="http://schemas.openxmlformats.org/markup-compatibility/2006" xmlns:mv="urn:schemas-microsoft-com:mac:vml" xmlns:o="urn:schemas-microsoft-com:office:office" xmlns:r="http://schemas.openxmlformats.org/officeDocument/2006/relationships" xmlns:m="http://schemas.openxmlformats.org/officeDocument/2006/math" xmlns:v="urn:schemas-microsoft-com:vml" xmlns:wp14="http://schemas.microsoft.com/office/word/2010/wordprocessingDrawing" xmlns:wp="http://schemas.openxmlformats.org/drawingml/2006/wordprocessingDrawing" xmlns:w10="urn:schemas-microsoft-com:office:word" xmlns:w="http://schemas.openxmlformats.org/wordprocessingml/2006/main" xmlns:w14="http://schemas.microsoft.com/office/word/2010/wordml" xmlns:w15="http://schemas.microsoft.com/office/word/2012/wordml" xmlns:wpg="http://schemas.microsoft.com/office/word/2010/wordprocessingGroup" xmlns:wpi="http://schemas.microsoft.com/office/word/2010/wordprocessingInk" xmlns:wne="http://schemas.microsoft.com/office/word/2006/wordml" xmlns:wps="http://schemas.microsoft.com/office/word/2010/wordprocessingShape" mc:Ignorable="w14 w15 wp14">
   <w:abstractNum w:abstractNumId="0">
     <w:nsid w:val="31E13288"/>
     <w:multiLevelType w:val="hybridMultilevel"/>
@@ -290,7 +388,7 @@
 </file>
 
 <file path=word/styles.xml><?xml version="1.0" encoding="utf-8"?>
-<w:styles xmlns:mc="http://schemas.openxmlformats.org/markup-compatibility/2006" xmlns:r="http://schemas.openxmlformats.org/officeDocument/2006/relationships" xmlns:w="http://schemas.openxmlformats.org/wordprocessingml/2006/main" xmlns:w14="http://schemas.microsoft.com/office/word/2010/wordml" mc:Ignorable="w14">
+<w:styles xmlns:mc="http://schemas.openxmlformats.org/markup-compatibility/2006" xmlns:r="http://schemas.openxmlformats.org/officeDocument/2006/relationships" xmlns:w="http://schemas.openxmlformats.org/wordprocessingml/2006/main" xmlns:w14="http://schemas.microsoft.com/office/word/2010/wordml" xmlns:w15="http://schemas.microsoft.com/office/word/2012/wordml" mc:Ignorable="w14 w15">
   <w:docDefaults>
     <w:rPrDefault>
       <w:rPr>
@@ -302,144 +400,387 @@
     </w:rPrDefault>
     <w:pPrDefault/>
   </w:docDefaults>
-  <w:latentStyles w:defLockedState="0" w:defUIPriority="99" w:defSemiHidden="1" w:defUnhideWhenUsed="1" w:defQFormat="0" w:count="276">
-    <w:lsdException w:name="Normal" w:semiHidden="0" w:uiPriority="0" w:unhideWhenUsed="0" w:qFormat="1"/>
-    <w:lsdException w:name="heading 1" w:semiHidden="0" w:uiPriority="9" w:unhideWhenUsed="0" w:qFormat="1"/>
-    <w:lsdException w:name="heading 2" w:uiPriority="9" w:qFormat="1"/>
-    <w:lsdException w:name="heading 3" w:uiPriority="9" w:qFormat="1"/>
-    <w:lsdException w:name="heading 4" w:uiPriority="9" w:qFormat="1"/>
-    <w:lsdException w:name="heading 5" w:uiPriority="9" w:qFormat="1"/>
-    <w:lsdException w:name="heading 6" w:uiPriority="9" w:qFormat="1"/>
-    <w:lsdException w:name="heading 7" w:uiPriority="9" w:qFormat="1"/>
-    <w:lsdException w:name="heading 8" w:uiPriority="9" w:qFormat="1"/>
-    <w:lsdException w:name="heading 9" w:uiPriority="9" w:qFormat="1"/>
-    <w:lsdException w:name="toc 1" w:uiPriority="39"/>
-    <w:lsdException w:name="toc 2" w:uiPriority="39"/>
-    <w:lsdException w:name="toc 3" w:uiPriority="39"/>
-    <w:lsdException w:name="toc 4" w:uiPriority="39"/>
-    <w:lsdException w:name="toc 5" w:uiPriority="39"/>
-    <w:lsdException w:name="toc 6" w:uiPriority="39"/>
-    <w:lsdException w:name="toc 7" w:uiPriority="39"/>
-    <w:lsdException w:name="toc 8" w:uiPriority="39"/>
-    <w:lsdException w:name="toc 9" w:uiPriority="39"/>
-    <w:lsdException w:name="caption" w:uiPriority="35" w:qFormat="1"/>
-    <w:lsdException w:name="Title" w:semiHidden="0" w:uiPriority="10" w:unhideWhenUsed="0" w:qFormat="1"/>
-    <w:lsdException w:name="Default Paragraph Font" w:uiPriority="1"/>
-    <w:lsdException w:name="Subtitle" w:semiHidden="0" w:uiPriority="11" w:unhideWhenUsed="0" w:qFormat="1"/>
-    <w:lsdException w:name="Strong" w:semiHidden="0" w:uiPriority="22" w:unhideWhenUsed="0" w:qFormat="1"/>
-    <w:lsdException w:name="Emphasis" w:semiHidden="0" w:uiPriority="20" w:unhideWhenUsed="0" w:qFormat="1"/>
-    <w:lsdException w:name="Table Grid" w:semiHidden="0" w:uiPriority="59" w:unhideWhenUsed="0"/>
-    <w:lsdException w:name="Placeholder Text" w:unhideWhenUsed="0"/>
-    <w:lsdException w:name="No Spacing" w:semiHidden="0" w:uiPriority="1" w:unhideWhenUsed="0" w:qFormat="1"/>
-    <w:lsdException w:name="Light Shading" w:semiHidden="0" w:uiPriority="60" w:unhideWhenUsed="0"/>
-    <w:lsdException w:name="Light List" w:semiHidden="0" w:uiPriority="61" w:unhideWhenUsed="0"/>
-    <w:lsdException w:name="Light Grid" w:semiHidden="0" w:uiPriority="62" w:unhideWhenUsed="0"/>
-    <w:lsdException w:name="Medium Shading 1" w:semiHidden="0" w:uiPriority="63" w:unhideWhenUsed="0"/>
-    <w:lsdException w:name="Medium Shading 2" w:semiHidden="0" w:uiPriority="64" w:unhideWhenUsed="0"/>
-    <w:lsdException w:name="Medium List 1" w:semiHidden="0" w:uiPriority="65" w:unhideWhenUsed="0"/>
-    <w:lsdException w:name="Medium List 2" w:semiHidden="0" w:uiPriority="66" w:unhideWhenUsed="0"/>
-    <w:lsdException w:name="Medium Grid 1" w:semiHidden="0" w:uiPriority="67" w:unhideWhenUsed="0"/>
-    <w:lsdException w:name="Medium Grid 2" w:semiHidden="0" w:uiPriority="68" w:unhideWhenUsed="0"/>
-    <w:lsdException w:name="Medium Grid 3" w:semiHidden="0" w:uiPriority="69" w:unhideWhenUsed="0"/>
-    <w:lsdException w:name="Dark List" w:semiHidden="0" w:uiPriority="70" w:unhideWhenUsed="0"/>
-    <w:lsdException w:name="Colorful Shading" w:semiHidden="0" w:uiPriority="71" w:unhideWhenUsed="0"/>
-    <w:lsdException w:name="Colorful List" w:semiHidden="0" w:uiPriority="72" w:unhideWhenUsed="0"/>
-    <w:lsdException w:name="Colorful Grid" w:semiHidden="0" w:uiPriority="73" w:unhideWhenUsed="0"/>
-    <w:lsdException w:name="Light Shading Accent 1" w:semiHidden="0" w:uiPriority="60" w:unhideWhenUsed="0"/>
-    <w:lsdException w:name="Light List Accent 1" w:semiHidden="0" w:uiPriority="61" w:unhideWhenUsed="0"/>
-    <w:lsdException w:name="Light Grid Accent 1" w:semiHidden="0" w:uiPriority="62" w:unhideWhenUsed="0"/>
-    <w:lsdException w:name="Medium Shading 1 Accent 1" w:semiHidden="0" w:uiPriority="63" w:unhideWhenUsed="0"/>
-    <w:lsdException w:name="Medium Shading 2 Accent 1" w:semiHidden="0" w:uiPriority="64" w:unhideWhenUsed="0"/>
-    <w:lsdException w:name="Medium List 1 Accent 1" w:semiHidden="0" w:uiPriority="65" w:unhideWhenUsed="0"/>
-    <w:lsdException w:name="Revision" w:unhideWhenUsed="0"/>
-    <w:lsdException w:name="List Paragraph" w:semiHidden="0" w:uiPriority="34" w:unhideWhenUsed="0" w:qFormat="1"/>
-    <w:lsdException w:name="Quote" w:semiHidden="0" w:uiPriority="29" w:unhideWhenUsed="0" w:qFormat="1"/>
-    <w:lsdException w:name="Intense Quote" w:semiHidden="0" w:uiPriority="30" w:unhideWhenUsed="0" w:qFormat="1"/>
-    <w:lsdException w:name="Medium List 2 Accent 1" w:semiHidden="0" w:uiPriority="66" w:unhideWhenUsed="0"/>
-    <w:lsdException w:name="Medium Grid 1 Accent 1" w:semiHidden="0" w:uiPriority="67" w:unhideWhenUsed="0"/>
-    <w:lsdException w:name="Medium Grid 2 Accent 1" w:semiHidden="0" w:uiPriority="68" w:unhideWhenUsed="0"/>
-    <w:lsdException w:name="Medium Grid 3 Accent 1" w:semiHidden="0" w:uiPriority="69" w:unhideWhenUsed="0"/>
-    <w:lsdException w:name="Dark List Accent 1" w:semiHidden="0" w:uiPriority="70" w:unhideWhenUsed="0"/>
-    <w:lsdException w:name="Colorful Shading Accent 1" w:semiHidden="0" w:uiPriority="71" w:unhideWhenUsed="0"/>
-    <w:lsdException w:name="Colorful List Accent 1" w:semiHidden="0" w:uiPriority="72" w:unhideWhenUsed="0"/>
-    <w:lsdException w:name="Colorful Grid Accent 1" w:semiHidden="0" w:uiPriority="73" w:unhideWhenUsed="0"/>
-    <w:lsdException w:name="Light Shading Accent 2" w:semiHidden="0" w:uiPriority="60" w:unhideWhenUsed="0"/>
-    <w:lsdException w:name="Light List Accent 2" w:semiHidden="0" w:uiPriority="61" w:unhideWhenUsed="0"/>
-    <w:lsdException w:name="Light Grid Accent 2" w:semiHidden="0" w:uiPriority="62" w:unhideWhenUsed="0"/>
-    <w:lsdException w:name="Medium Shading 1 Accent 2" w:semiHidden="0" w:uiPriority="63" w:unhideWhenUsed="0"/>
-    <w:lsdException w:name="Medium Shading 2 Accent 2" w:semiHidden="0" w:uiPriority="64" w:unhideWhenUsed="0"/>
-    <w:lsdException w:name="Medium List 1 Accent 2" w:semiHidden="0" w:uiPriority="65" w:unhideWhenUsed="0"/>
-    <w:lsdException w:name="Medium List 2 Accent 2" w:semiHidden="0" w:uiPriority="66" w:unhideWhenUsed="0"/>
-    <w:lsdException w:name="Medium Grid 1 Accent 2" w:semiHidden="0" w:uiPriority="67" w:unhideWhenUsed="0"/>
-    <w:lsdException w:name="Medium Grid 2 Accent 2" w:semiHidden="0" w:uiPriority="68" w:unhideWhenUsed="0"/>
-    <w:lsdException w:name="Medium Grid 3 Accent 2" w:semiHidden="0" w:uiPriority="69" w:unhideWhenUsed="0"/>
-    <w:lsdException w:name="Dark List Accent 2" w:semiHidden="0" w:uiPriority="70" w:unhideWhenUsed="0"/>
-    <w:lsdException w:name="Colorful Shading Accent 2" w:semiHidden="0" w:uiPriority="71" w:unhideWhenUsed="0"/>
-    <w:lsdException w:name="Colorful List Accent 2" w:semiHidden="0" w:uiPriority="72" w:unhideWhenUsed="0"/>
-    <w:lsdException w:name="Colorful Grid Accent 2" w:semiHidden="0" w:uiPriority="73" w:unhideWhenUsed="0"/>
-    <w:lsdException w:name="Light Shading Accent 3" w:semiHidden="0" w:uiPriority="60" w:unhideWhenUsed="0"/>
-    <w:lsdException w:name="Light List Accent 3" w:semiHidden="0" w:uiPriority="61" w:unhideWhenUsed="0"/>
-    <w:lsdException w:name="Light Grid Accent 3" w:semiHidden="0" w:uiPriority="62" w:unhideWhenUsed="0"/>
-    <w:lsdException w:name="Medium Shading 1 Accent 3" w:semiHidden="0" w:uiPriority="63" w:unhideWhenUsed="0"/>
-    <w:lsdException w:name="Medium Shading 2 Accent 3" w:semiHidden="0" w:uiPriority="64" w:unhideWhenUsed="0"/>
-    <w:lsdException w:name="Medium List 1 Accent 3" w:semiHidden="0" w:uiPriority="65" w:unhideWhenUsed="0"/>
-    <w:lsdException w:name="Medium List 2 Accent 3" w:semiHidden="0" w:uiPriority="66" w:unhideWhenUsed="0"/>
-    <w:lsdException w:name="Medium Grid 1 Accent 3" w:semiHidden="0" w:uiPriority="67" w:unhideWhenUsed="0"/>
-    <w:lsdException w:name="Medium Grid 2 Accent 3" w:semiHidden="0" w:uiPriority="68" w:unhideWhenUsed="0"/>
-    <w:lsdException w:name="Medium Grid 3 Accent 3" w:semiHidden="0" w:uiPriority="69" w:unhideWhenUsed="0"/>
-    <w:lsdException w:name="Dark List Accent 3" w:semiHidden="0" w:uiPriority="70" w:unhideWhenUsed="0"/>
-    <w:lsdException w:name="Colorful Shading Accent 3" w:semiHidden="0" w:uiPriority="71" w:unhideWhenUsed="0"/>
-    <w:lsdException w:name="Colorful List Accent 3" w:semiHidden="0" w:uiPriority="72" w:unhideWhenUsed="0"/>
-    <w:lsdException w:name="Colorful Grid Accent 3" w:semiHidden="0" w:uiPriority="73" w:unhideWhenUsed="0"/>
-    <w:lsdException w:name="Light Shading Accent 4" w:semiHidden="0" w:uiPriority="60" w:unhideWhenUsed="0"/>
-    <w:lsdException w:name="Light List Accent 4" w:semiHidden="0" w:uiPriority="61" w:unhideWhenUsed="0"/>
-    <w:lsdException w:name="Light Grid Accent 4" w:semiHidden="0" w:uiPriority="62" w:unhideWhenUsed="0"/>
-    <w:lsdException w:name="Medium Shading 1 Accent 4" w:semiHidden="0" w:uiPriority="63" w:unhideWhenUsed="0"/>
-    <w:lsdException w:name="Medium Shading 2 Accent 4" w:semiHidden="0" w:uiPriority="64" w:unhideWhenUsed="0"/>
-    <w:lsdException w:name="Medium List 1 Accent 4" w:semiHidden="0" w:uiPriority="65" w:unhideWhenUsed="0"/>
-    <w:lsdException w:name="Medium List 2 Accent 4" w:semiHidden="0" w:uiPriority="66" w:unhideWhenUsed="0"/>
-    <w:lsdException w:name="Medium Grid 1 Accent 4" w:semiHidden="0" w:uiPriority="67" w:unhideWhenUsed="0"/>
-    <w:lsdException w:name="Medium Grid 2 Accent 4" w:semiHidden="0" w:uiPriority="68" w:unhideWhenUsed="0"/>
-    <w:lsdException w:name="Medium Grid 3 Accent 4" w:semiHidden="0" w:uiPriority="69" w:unhideWhenUsed="0"/>
-    <w:lsdException w:name="Dark List Accent 4" w:semiHidden="0" w:uiPriority="70" w:unhideWhenUsed="0"/>
-    <w:lsdException w:name="Colorful Shading Accent 4" w:semiHidden="0" w:uiPriority="71" w:unhideWhenUsed="0"/>
-    <w:lsdException w:name="Colorful List Accent 4" w:semiHidden="0" w:uiPriority="72" w:unhideWhenUsed="0"/>
-    <w:lsdException w:name="Colorful Grid Accent 4" w:semiHidden="0" w:uiPriority="73" w:unhideWhenUsed="0"/>
-    <w:lsdException w:name="Light Shading Accent 5" w:semiHidden="0" w:uiPriority="60" w:unhideWhenUsed="0"/>
-    <w:lsdException w:name="Light List Accent 5" w:semiHidden="0" w:uiPriority="61" w:unhideWhenUsed="0"/>
-    <w:lsdException w:name="Light Grid Accent 5" w:semiHidden="0" w:uiPriority="62" w:unhideWhenUsed="0"/>
-    <w:lsdException w:name="Medium Shading 1 Accent 5" w:semiHidden="0" w:uiPriority="63" w:unhideWhenUsed="0"/>
-    <w:lsdException w:name="Medium Shading 2 Accent 5" w:semiHidden="0" w:uiPriority="64" w:unhideWhenUsed="0"/>
-    <w:lsdException w:name="Medium List 1 Accent 5" w:semiHidden="0" w:uiPriority="65" w:unhideWhenUsed="0"/>
-    <w:lsdException w:name="Medium List 2 Accent 5" w:semiHidden="0" w:uiPriority="66" w:unhideWhenUsed="0"/>
-    <w:lsdException w:name="Medium Grid 1 Accent 5" w:semiHidden="0" w:uiPriority="67" w:unhideWhenUsed="0"/>
-    <w:lsdException w:name="Medium Grid 2 Accent 5" w:semiHidden="0" w:uiPriority="68" w:unhideWhenUsed="0"/>
-    <w:lsdException w:name="Medium Grid 3 Accent 5" w:semiHidden="0" w:uiPriority="69" w:unhideWhenUsed="0"/>
-    <w:lsdException w:name="Dark List Accent 5" w:semiHidden="0" w:uiPriority="70" w:unhideWhenUsed="0"/>
-    <w:lsdException w:name="Colorful Shading Accent 5" w:semiHidden="0" w:uiPriority="71" w:unhideWhenUsed="0"/>
-    <w:lsdException w:name="Colorful List Accent 5" w:semiHidden="0" w:uiPriority="72" w:unhideWhenUsed="0"/>
-    <w:lsdException w:name="Colorful Grid Accent 5" w:semiHidden="0" w:uiPriority="73" w:unhideWhenUsed="0"/>
-    <w:lsdException w:name="Light Shading Accent 6" w:semiHidden="0" w:uiPriority="60" w:unhideWhenUsed="0"/>
-    <w:lsdException w:name="Light List Accent 6" w:semiHidden="0" w:uiPriority="61" w:unhideWhenUsed="0"/>
-    <w:lsdException w:name="Light Grid Accent 6" w:semiHidden="0" w:uiPriority="62" w:unhideWhenUsed="0"/>
-    <w:lsdException w:name="Medium Shading 1 Accent 6" w:semiHidden="0" w:uiPriority="63" w:unhideWhenUsed="0"/>
-    <w:lsdException w:name="Medium Shading 2 Accent 6" w:semiHidden="0" w:uiPriority="64" w:unhideWhenUsed="0"/>
-    <w:lsdException w:name="Medium List 1 Accent 6" w:semiHidden="0" w:uiPriority="65" w:unhideWhenUsed="0"/>
-    <w:lsdException w:name="Medium List 2 Accent 6" w:semiHidden="0" w:uiPriority="66" w:unhideWhenUsed="0"/>
-    <w:lsdException w:name="Medium Grid 1 Accent 6" w:semiHidden="0" w:uiPriority="67" w:unhideWhenUsed="0"/>
-    <w:lsdException w:name="Medium Grid 2 Accent 6" w:semiHidden="0" w:uiPriority="68" w:unhideWhenUsed="0"/>
-    <w:lsdException w:name="Medium Grid 3 Accent 6" w:semiHidden="0" w:uiPriority="69" w:unhideWhenUsed="0"/>
-    <w:lsdException w:name="Dark List Accent 6" w:semiHidden="0" w:uiPriority="70" w:unhideWhenUsed="0"/>
-    <w:lsdException w:name="Colorful Shading Accent 6" w:semiHidden="0" w:uiPriority="71" w:unhideWhenUsed="0"/>
-    <w:lsdException w:name="Colorful List Accent 6" w:semiHidden="0" w:uiPriority="72" w:unhideWhenUsed="0"/>
-    <w:lsdException w:name="Colorful Grid Accent 6" w:semiHidden="0" w:uiPriority="73" w:unhideWhenUsed="0"/>
-    <w:lsdException w:name="Subtle Emphasis" w:semiHidden="0" w:uiPriority="19" w:unhideWhenUsed="0" w:qFormat="1"/>
-    <w:lsdException w:name="Intense Emphasis" w:semiHidden="0" w:uiPriority="21" w:unhideWhenUsed="0" w:qFormat="1"/>
-    <w:lsdException w:name="Subtle Reference" w:semiHidden="0" w:uiPriority="31" w:unhideWhenUsed="0" w:qFormat="1"/>
-    <w:lsdException w:name="Intense Reference" w:semiHidden="0" w:uiPriority="32" w:unhideWhenUsed="0" w:qFormat="1"/>
-    <w:lsdException w:name="Book Title" w:semiHidden="0" w:uiPriority="33" w:unhideWhenUsed="0" w:qFormat="1"/>
-    <w:lsdException w:name="Bibliography" w:uiPriority="37"/>
-    <w:lsdException w:name="TOC Heading" w:uiPriority="39" w:qFormat="1"/>
+  <w:latentStyles w:defLockedState="0" w:defUIPriority="99" w:defSemiHidden="0" w:defUnhideWhenUsed="0" w:defQFormat="0" w:count="380">
+    <w:lsdException w:name="Normal" w:uiPriority="0" w:qFormat="1"/>
+    <w:lsdException w:name="heading 1" w:uiPriority="9" w:qFormat="1"/>
+    <w:lsdException w:name="heading 2" w:semiHidden="1" w:uiPriority="9" w:unhideWhenUsed="1" w:qFormat="1"/>
+    <w:lsdException w:name="heading 3" w:semiHidden="1" w:uiPriority="9" w:unhideWhenUsed="1" w:qFormat="1"/>
+    <w:lsdException w:name="heading 4" w:semiHidden="1" w:uiPriority="9" w:unhideWhenUsed="1" w:qFormat="1"/>
+    <w:lsdException w:name="heading 5" w:semiHidden="1" w:uiPriority="9" w:unhideWhenUsed="1" w:qFormat="1"/>
+    <w:lsdException w:name="heading 6" w:semiHidden="1" w:uiPriority="9" w:unhideWhenUsed="1" w:qFormat="1"/>
+    <w:lsdException w:name="heading 7" w:semiHidden="1" w:uiPriority="9" w:unhideWhenUsed="1" w:qFormat="1"/>
+    <w:lsdException w:name="heading 8" w:semiHidden="1" w:uiPriority="9" w:unhideWhenUsed="1" w:qFormat="1"/>
+    <w:lsdException w:name="heading 9" w:semiHidden="1" w:uiPriority="9" w:unhideWhenUsed="1" w:qFormat="1"/>
+    <w:lsdException w:name="index 1" w:semiHidden="1" w:unhideWhenUsed="1"/>
+    <w:lsdException w:name="index 2" w:semiHidden="1" w:unhideWhenUsed="1"/>
+    <w:lsdException w:name="index 3" w:semiHidden="1" w:unhideWhenUsed="1"/>
+    <w:lsdException w:name="index 4" w:semiHidden="1" w:unhideWhenUsed="1"/>
+    <w:lsdException w:name="index 5" w:semiHidden="1" w:unhideWhenUsed="1"/>
+    <w:lsdException w:name="index 6" w:semiHidden="1" w:unhideWhenUsed="1"/>
+    <w:lsdException w:name="index 7" w:semiHidden="1" w:unhideWhenUsed="1"/>
+    <w:lsdException w:name="index 8" w:semiHidden="1" w:unhideWhenUsed="1"/>
+    <w:lsdException w:name="index 9" w:semiHidden="1" w:unhideWhenUsed="1"/>
+    <w:lsdException w:name="toc 1" w:semiHidden="1" w:uiPriority="39" w:unhideWhenUsed="1"/>
+    <w:lsdException w:name="toc 2" w:semiHidden="1" w:uiPriority="39" w:unhideWhenUsed="1"/>
+    <w:lsdException w:name="toc 3" w:semiHidden="1" w:uiPriority="39" w:unhideWhenUsed="1"/>
+    <w:lsdException w:name="toc 4" w:semiHidden="1" w:uiPriority="39" w:unhideWhenUsed="1"/>
+    <w:lsdException w:name="toc 5" w:semiHidden="1" w:uiPriority="39" w:unhideWhenUsed="1"/>
+    <w:lsdException w:name="toc 6" w:semiHidden="1" w:uiPriority="39" w:unhideWhenUsed="1"/>
+    <w:lsdException w:name="toc 7" w:semiHidden="1" w:uiPriority="39" w:unhideWhenUsed="1"/>
+    <w:lsdException w:name="toc 8" w:semiHidden="1" w:uiPriority="39" w:unhideWhenUsed="1"/>
+    <w:lsdException w:name="toc 9" w:semiHidden="1" w:uiPriority="39" w:unhideWhenUsed="1"/>
+    <w:lsdException w:name="Normal Indent" w:semiHidden="1" w:unhideWhenUsed="1"/>
+    <w:lsdException w:name="footnote text" w:semiHidden="1" w:unhideWhenUsed="1"/>
+    <w:lsdException w:name="annotation text" w:semiHidden="1" w:unhideWhenUsed="1"/>
+    <w:lsdException w:name="header" w:semiHidden="1" w:unhideWhenUsed="1"/>
+    <w:lsdException w:name="footer" w:semiHidden="1" w:unhideWhenUsed="1"/>
+    <w:lsdException w:name="index heading" w:semiHidden="1" w:unhideWhenUsed="1"/>
+    <w:lsdException w:name="caption" w:semiHidden="1" w:uiPriority="35" w:unhideWhenUsed="1" w:qFormat="1"/>
+    <w:lsdException w:name="table of figures" w:semiHidden="1" w:unhideWhenUsed="1"/>
+    <w:lsdException w:name="envelope address" w:semiHidden="1" w:unhideWhenUsed="1"/>
+    <w:lsdException w:name="envelope return" w:semiHidden="1" w:unhideWhenUsed="1"/>
+    <w:lsdException w:name="footnote reference" w:semiHidden="1" w:unhideWhenUsed="1"/>
+    <w:lsdException w:name="annotation reference" w:semiHidden="1" w:unhideWhenUsed="1"/>
+    <w:lsdException w:name="line number" w:semiHidden="1" w:unhideWhenUsed="1"/>
+    <w:lsdException w:name="page number" w:semiHidden="1" w:unhideWhenUsed="1"/>
+    <w:lsdException w:name="endnote reference" w:semiHidden="1" w:unhideWhenUsed="1"/>
+    <w:lsdException w:name="endnote text" w:semiHidden="1" w:unhideWhenUsed="1"/>
+    <w:lsdException w:name="table of authorities" w:semiHidden="1" w:unhideWhenUsed="1"/>
+    <w:lsdException w:name="macro" w:semiHidden="1" w:unhideWhenUsed="1"/>
+    <w:lsdException w:name="toa heading" w:semiHidden="1" w:unhideWhenUsed="1"/>
+    <w:lsdException w:name="List" w:semiHidden="1" w:unhideWhenUsed="1"/>
+    <w:lsdException w:name="List Bullet" w:semiHidden="1" w:unhideWhenUsed="1"/>
+    <w:lsdException w:name="List Number" w:semiHidden="1" w:unhideWhenUsed="1"/>
+    <w:lsdException w:name="List 2" w:semiHidden="1" w:unhideWhenUsed="1"/>
+    <w:lsdException w:name="List 3" w:semiHidden="1" w:unhideWhenUsed="1"/>
+    <w:lsdException w:name="List 4" w:semiHidden="1" w:unhideWhenUsed="1"/>
+    <w:lsdException w:name="List 5" w:semiHidden="1" w:unhideWhenUsed="1"/>
+    <w:lsdException w:name="List Bullet 2" w:semiHidden="1" w:unhideWhenUsed="1"/>
+    <w:lsdException w:name="List Bullet 3" w:semiHidden="1" w:unhideWhenUsed="1"/>
+    <w:lsdException w:name="List Bullet 4" w:semiHidden="1" w:unhideWhenUsed="1"/>
+    <w:lsdException w:name="List Bullet 5" w:semiHidden="1" w:unhideWhenUsed="1"/>
+    <w:lsdException w:name="List Number 2" w:semiHidden="1" w:unhideWhenUsed="1"/>
+    <w:lsdException w:name="List Number 3" w:semiHidden="1" w:unhideWhenUsed="1"/>
+    <w:lsdException w:name="List Number 4" w:semiHidden="1" w:unhideWhenUsed="1"/>
+    <w:lsdException w:name="List Number 5" w:semiHidden="1" w:unhideWhenUsed="1"/>
+    <w:lsdException w:name="Title" w:uiPriority="10" w:qFormat="1"/>
+    <w:lsdException w:name="Closing" w:semiHidden="1" w:unhideWhenUsed="1"/>
+    <w:lsdException w:name="Signature" w:semiHidden="1" w:unhideWhenUsed="1"/>
+    <w:lsdException w:name="Default Paragraph Font" w:semiHidden="1" w:uiPriority="1" w:unhideWhenUsed="1"/>
+    <w:lsdException w:name="Body Text" w:semiHidden="1" w:unhideWhenUsed="1"/>
+    <w:lsdException w:name="Body Text Indent" w:semiHidden="1" w:unhideWhenUsed="1"/>
+    <w:lsdException w:name="List Continue" w:semiHidden="1" w:unhideWhenUsed="1"/>
+    <w:lsdException w:name="List Continue 2" w:semiHidden="1" w:unhideWhenUsed="1"/>
+    <w:lsdException w:name="List Continue 3" w:semiHidden="1" w:unhideWhenUsed="1"/>
+    <w:lsdException w:name="List Continue 4" w:semiHidden="1" w:unhideWhenUsed="1"/>
+    <w:lsdException w:name="List Continue 5" w:semiHidden="1" w:unhideWhenUsed="1"/>
+    <w:lsdException w:name="Message Header" w:semiHidden="1" w:unhideWhenUsed="1"/>
+    <w:lsdException w:name="Subtitle" w:uiPriority="11" w:qFormat="1"/>
+    <w:lsdException w:name="Salutation" w:semiHidden="1" w:unhideWhenUsed="1"/>
+    <w:lsdException w:name="Date" w:semiHidden="1" w:unhideWhenUsed="1"/>
+    <w:lsdException w:name="Body Text First Indent" w:semiHidden="1" w:unhideWhenUsed="1"/>
+    <w:lsdException w:name="Body Text First Indent 2" w:semiHidden="1" w:unhideWhenUsed="1"/>
+    <w:lsdException w:name="Note Heading" w:semiHidden="1" w:unhideWhenUsed="1"/>
+    <w:lsdException w:name="Body Text 2" w:semiHidden="1" w:unhideWhenUsed="1"/>
+    <w:lsdException w:name="Body Text 3" w:semiHidden="1" w:unhideWhenUsed="1"/>
+    <w:lsdException w:name="Body Text Indent 2" w:semiHidden="1" w:unhideWhenUsed="1"/>
+    <w:lsdException w:name="Body Text Indent 3" w:semiHidden="1" w:unhideWhenUsed="1"/>
+    <w:lsdException w:name="Block Text" w:semiHidden="1" w:unhideWhenUsed="1"/>
+    <w:lsdException w:name="Hyperlink" w:semiHidden="1" w:unhideWhenUsed="1"/>
+    <w:lsdException w:name="FollowedHyperlink" w:semiHidden="1" w:unhideWhenUsed="1"/>
+    <w:lsdException w:name="Strong" w:uiPriority="22" w:qFormat="1"/>
+    <w:lsdException w:name="Emphasis" w:uiPriority="20" w:qFormat="1"/>
+    <w:lsdException w:name="Document Map" w:semiHidden="1" w:unhideWhenUsed="1"/>
+    <w:lsdException w:name="Plain Text" w:semiHidden="1" w:unhideWhenUsed="1"/>
+    <w:lsdException w:name="E-mail Signature" w:semiHidden="1" w:unhideWhenUsed="1"/>
+    <w:lsdException w:name="HTML Top of Form" w:semiHidden="1" w:unhideWhenUsed="1"/>
+    <w:lsdException w:name="HTML Bottom of Form" w:semiHidden="1" w:unhideWhenUsed="1"/>
+    <w:lsdException w:name="Normal (Web)" w:semiHidden="1" w:unhideWhenUsed="1"/>
+    <w:lsdException w:name="HTML Acronym" w:semiHidden="1" w:unhideWhenUsed="1"/>
+    <w:lsdException w:name="HTML Address" w:semiHidden="1" w:unhideWhenUsed="1"/>
+    <w:lsdException w:name="HTML Cite" w:semiHidden="1" w:unhideWhenUsed="1"/>
+    <w:lsdException w:name="HTML Code" w:semiHidden="1" w:unhideWhenUsed="1"/>
+    <w:lsdException w:name="HTML Definition" w:semiHidden="1" w:unhideWhenUsed="1"/>
+    <w:lsdException w:name="HTML Keyboard" w:semiHidden="1" w:unhideWhenUsed="1"/>
+    <w:lsdException w:name="HTML Preformatted" w:semiHidden="1" w:unhideWhenUsed="1"/>
+    <w:lsdException w:name="HTML Sample" w:semiHidden="1" w:unhideWhenUsed="1"/>
+    <w:lsdException w:name="HTML Typewriter" w:semiHidden="1" w:unhideWhenUsed="1"/>
+    <w:lsdException w:name="HTML Variable" w:semiHidden="1" w:unhideWhenUsed="1"/>
+    <w:lsdException w:name="Normal Table" w:semiHidden="1" w:unhideWhenUsed="1"/>
+    <w:lsdException w:name="annotation subject" w:semiHidden="1" w:unhideWhenUsed="1"/>
+    <w:lsdException w:name="No List" w:semiHidden="1" w:unhideWhenUsed="1"/>
+    <w:lsdException w:name="Outline List 1" w:semiHidden="1" w:unhideWhenUsed="1"/>
+    <w:lsdException w:name="Outline List 2" w:semiHidden="1" w:unhideWhenUsed="1"/>
+    <w:lsdException w:name="Outline List 3" w:semiHidden="1" w:unhideWhenUsed="1"/>
+    <w:lsdException w:name="Table Simple 1" w:semiHidden="1" w:unhideWhenUsed="1"/>
+    <w:lsdException w:name="Table Simple 2" w:semiHidden="1" w:unhideWhenUsed="1"/>
+    <w:lsdException w:name="Table Simple 3" w:semiHidden="1" w:unhideWhenUsed="1"/>
+    <w:lsdException w:name="Table Classic 1" w:semiHidden="1" w:unhideWhenUsed="1"/>
+    <w:lsdException w:name="Table Classic 2" w:semiHidden="1" w:unhideWhenUsed="1"/>
+    <w:lsdException w:name="Table Classic 3" w:semiHidden="1" w:unhideWhenUsed="1"/>
+    <w:lsdException w:name="Table Classic 4" w:semiHidden="1" w:unhideWhenUsed="1"/>
+    <w:lsdException w:name="Table Colorful 1" w:semiHidden="1" w:unhideWhenUsed="1"/>
+    <w:lsdException w:name="Table Colorful 2" w:semiHidden="1" w:unhideWhenUsed="1"/>
+    <w:lsdException w:name="Table Colorful 3" w:semiHidden="1" w:unhideWhenUsed="1"/>
+    <w:lsdException w:name="Table Columns 1" w:semiHidden="1" w:unhideWhenUsed="1"/>
+    <w:lsdException w:name="Table Columns 2" w:semiHidden="1" w:unhideWhenUsed="1"/>
+    <w:lsdException w:name="Table Columns 3" w:semiHidden="1" w:unhideWhenUsed="1"/>
+    <w:lsdException w:name="Table Columns 4" w:semiHidden="1" w:unhideWhenUsed="1"/>
+    <w:lsdException w:name="Table Columns 5" w:semiHidden="1" w:unhideWhenUsed="1"/>
+    <w:lsdException w:name="Table Grid 1" w:semiHidden="1" w:unhideWhenUsed="1"/>
+    <w:lsdException w:name="Table Grid 2" w:semiHidden="1" w:unhideWhenUsed="1"/>
+    <w:lsdException w:name="Table Grid 3" w:semiHidden="1" w:unhideWhenUsed="1"/>
+    <w:lsdException w:name="Table Grid 4" w:semiHidden="1" w:unhideWhenUsed="1"/>
+    <w:lsdException w:name="Table Grid 5" w:semiHidden="1" w:unhideWhenUsed="1"/>
+    <w:lsdException w:name="Table Grid 6" w:semiHidden="1" w:unhideWhenUsed="1"/>
+    <w:lsdException w:name="Table Grid 7" w:semiHidden="1" w:unhideWhenUsed="1"/>
+    <w:lsdException w:name="Table Grid 8" w:semiHidden="1" w:unhideWhenUsed="1"/>
+    <w:lsdException w:name="Table List 1" w:semiHidden="1" w:unhideWhenUsed="1"/>
+    <w:lsdException w:name="Table List 2" w:semiHidden="1" w:unhideWhenUsed="1"/>
+    <w:lsdException w:name="Table List 3" w:semiHidden="1" w:unhideWhenUsed="1"/>
+    <w:lsdException w:name="Table List 4" w:semiHidden="1" w:unhideWhenUsed="1"/>
+    <w:lsdException w:name="Table List 5" w:semiHidden="1" w:unhideWhenUsed="1"/>
+    <w:lsdException w:name="Table List 6" w:semiHidden="1" w:unhideWhenUsed="1"/>
+    <w:lsdException w:name="Table List 7" w:semiHidden="1" w:unhideWhenUsed="1"/>
+    <w:lsdException w:name="Table List 8" w:semiHidden="1" w:unhideWhenUsed="1"/>
+    <w:lsdException w:name="Table 3D effects 1" w:semiHidden="1" w:unhideWhenUsed="1"/>
+    <w:lsdException w:name="Table 3D effects 2" w:semiHidden="1" w:unhideWhenUsed="1"/>
+    <w:lsdException w:name="Table 3D effects 3" w:semiHidden="1" w:unhideWhenUsed="1"/>
+    <w:lsdException w:name="Table Contemporary" w:semiHidden="1" w:unhideWhenUsed="1"/>
+    <w:lsdException w:name="Table Elegant" w:semiHidden="1" w:unhideWhenUsed="1"/>
+    <w:lsdException w:name="Table Professional" w:semiHidden="1" w:unhideWhenUsed="1"/>
+    <w:lsdException w:name="Table Subtle 1" w:semiHidden="1" w:unhideWhenUsed="1"/>
+    <w:lsdException w:name="Table Subtle 2" w:semiHidden="1" w:unhideWhenUsed="1"/>
+    <w:lsdException w:name="Table Web 1" w:semiHidden="1" w:unhideWhenUsed="1"/>
+    <w:lsdException w:name="Table Web 2" w:semiHidden="1" w:unhideWhenUsed="1"/>
+    <w:lsdException w:name="Table Web 3" w:semiHidden="1" w:unhideWhenUsed="1"/>
+    <w:lsdException w:name="Balloon Text" w:semiHidden="1" w:unhideWhenUsed="1"/>
+    <w:lsdException w:name="Table Grid" w:uiPriority="59"/>
+    <w:lsdException w:name="Table Theme" w:semiHidden="1" w:unhideWhenUsed="1"/>
+    <w:lsdException w:name="Note Level 1" w:semiHidden="1" w:unhideWhenUsed="1"/>
+    <w:lsdException w:name="Note Level 2" w:semiHidden="1" w:unhideWhenUsed="1"/>
+    <w:lsdException w:name="Note Level 3" w:semiHidden="1" w:unhideWhenUsed="1"/>
+    <w:lsdException w:name="Note Level 4" w:semiHidden="1" w:unhideWhenUsed="1"/>
+    <w:lsdException w:name="Note Level 5" w:semiHidden="1" w:unhideWhenUsed="1"/>
+    <w:lsdException w:name="Note Level 6" w:semiHidden="1" w:unhideWhenUsed="1"/>
+    <w:lsdException w:name="Note Level 7" w:semiHidden="1" w:unhideWhenUsed="1"/>
+    <w:lsdException w:name="Note Level 8" w:semiHidden="1" w:unhideWhenUsed="1"/>
+    <w:lsdException w:name="Note Level 9" w:semiHidden="1" w:unhideWhenUsed="1"/>
+    <w:lsdException w:name="Placeholder Text" w:semiHidden="1"/>
+    <w:lsdException w:name="No Spacing" w:uiPriority="1" w:qFormat="1"/>
+    <w:lsdException w:name="Light Shading" w:uiPriority="60"/>
+    <w:lsdException w:name="Light List" w:uiPriority="61"/>
+    <w:lsdException w:name="Light Grid" w:uiPriority="62"/>
+    <w:lsdException w:name="Medium Shading 1" w:uiPriority="63"/>
+    <w:lsdException w:name="Medium Shading 2" w:uiPriority="64"/>
+    <w:lsdException w:name="Medium List 1" w:uiPriority="65"/>
+    <w:lsdException w:name="Medium List 2" w:uiPriority="66"/>
+    <w:lsdException w:name="Medium Grid 1" w:uiPriority="67"/>
+    <w:lsdException w:name="Medium Grid 2" w:uiPriority="68"/>
+    <w:lsdException w:name="Medium Grid 3" w:uiPriority="69"/>
+    <w:lsdException w:name="Dark List" w:uiPriority="70"/>
+    <w:lsdException w:name="Colorful Shading" w:uiPriority="71"/>
+    <w:lsdException w:name="Colorful List" w:uiPriority="72"/>
+    <w:lsdException w:name="Colorful Grid" w:uiPriority="73"/>
+    <w:lsdException w:name="Light Shading Accent 1" w:uiPriority="60"/>
+    <w:lsdException w:name="Light List Accent 1" w:uiPriority="61"/>
+    <w:lsdException w:name="Light Grid Accent 1" w:uiPriority="62"/>
+    <w:lsdException w:name="Medium Shading 1 Accent 1" w:uiPriority="63"/>
+    <w:lsdException w:name="Medium Shading 2 Accent 1" w:uiPriority="64"/>
+    <w:lsdException w:name="Medium List 1 Accent 1" w:uiPriority="65"/>
+    <w:lsdException w:name="Revision" w:semiHidden="1"/>
+    <w:lsdException w:name="List Paragraph" w:uiPriority="34" w:qFormat="1"/>
+    <w:lsdException w:name="Quote" w:uiPriority="29" w:qFormat="1"/>
+    <w:lsdException w:name="Intense Quote" w:uiPriority="30" w:qFormat="1"/>
+    <w:lsdException w:name="Medium List 2 Accent 1" w:uiPriority="66"/>
+    <w:lsdException w:name="Medium Grid 1 Accent 1" w:uiPriority="67"/>
+    <w:lsdException w:name="Medium Grid 2 Accent 1" w:uiPriority="68"/>
+    <w:lsdException w:name="Medium Grid 3 Accent 1" w:uiPriority="69"/>
+    <w:lsdException w:name="Dark List Accent 1" w:uiPriority="70"/>
+    <w:lsdException w:name="Colorful Shading Accent 1" w:uiPriority="71"/>
+    <w:lsdException w:name="Colorful List Accent 1" w:uiPriority="72"/>
+    <w:lsdException w:name="Colorful Grid Accent 1" w:uiPriority="73"/>
+    <w:lsdException w:name="Light Shading Accent 2" w:uiPriority="60"/>
+    <w:lsdException w:name="Light List Accent 2" w:uiPriority="61"/>
+    <w:lsdException w:name="Light Grid Accent 2" w:uiPriority="62"/>
+    <w:lsdException w:name="Medium Shading 1 Accent 2" w:uiPriority="63"/>
+    <w:lsdException w:name="Medium Shading 2 Accent 2" w:uiPriority="64"/>
+    <w:lsdException w:name="Medium List 1 Accent 2" w:uiPriority="65"/>
+    <w:lsdException w:name="Medium List 2 Accent 2" w:uiPriority="66"/>
+    <w:lsdException w:name="Medium Grid 1 Accent 2" w:uiPriority="67"/>
+    <w:lsdException w:name="Medium Grid 2 Accent 2" w:uiPriority="68"/>
+    <w:lsdException w:name="Medium Grid 3 Accent 2" w:uiPriority="69"/>
+    <w:lsdException w:name="Dark List Accent 2" w:uiPriority="70"/>
+    <w:lsdException w:name="Colorful Shading Accent 2" w:uiPriority="71"/>
+    <w:lsdException w:name="Colorful List Accent 2" w:uiPriority="72"/>
+    <w:lsdException w:name="Colorful Grid Accent 2" w:uiPriority="73"/>
+    <w:lsdException w:name="Light Shading Accent 3" w:uiPriority="60"/>
+    <w:lsdException w:name="Light List Accent 3" w:uiPriority="61"/>
+    <w:lsdException w:name="Light Grid Accent 3" w:uiPriority="62"/>
+    <w:lsdException w:name="Medium Shading 1 Accent 3" w:uiPriority="63"/>
+    <w:lsdException w:name="Medium Shading 2 Accent 3" w:uiPriority="64"/>
+    <w:lsdException w:name="Medium List 1 Accent 3" w:uiPriority="65"/>
+    <w:lsdException w:name="Medium List 2 Accent 3" w:uiPriority="66"/>
+    <w:lsdException w:name="Medium Grid 1 Accent 3" w:uiPriority="67"/>
+    <w:lsdException w:name="Medium Grid 2 Accent 3" w:uiPriority="68"/>
+    <w:lsdException w:name="Medium Grid 3 Accent 3" w:uiPriority="69"/>
+    <w:lsdException w:name="Dark List Accent 3" w:uiPriority="70"/>
+    <w:lsdException w:name="Colorful Shading Accent 3" w:uiPriority="71"/>
+    <w:lsdException w:name="Colorful List Accent 3" w:uiPriority="72"/>
+    <w:lsdException w:name="Colorful Grid Accent 3" w:uiPriority="73"/>
+    <w:lsdException w:name="Light Shading Accent 4" w:uiPriority="60"/>
+    <w:lsdException w:name="Light List Accent 4" w:uiPriority="61"/>
+    <w:lsdException w:name="Light Grid Accent 4" w:uiPriority="62"/>
+    <w:lsdException w:name="Medium Shading 1 Accent 4" w:uiPriority="63"/>
+    <w:lsdException w:name="Medium Shading 2 Accent 4" w:uiPriority="64"/>
+    <w:lsdException w:name="Medium List 1 Accent 4" w:uiPriority="65"/>
+    <w:lsdException w:name="Medium List 2 Accent 4" w:uiPriority="66"/>
+    <w:lsdException w:name="Medium Grid 1 Accent 4" w:uiPriority="67"/>
+    <w:lsdException w:name="Medium Grid 2 Accent 4" w:uiPriority="68"/>
+    <w:lsdException w:name="Medium Grid 3 Accent 4" w:uiPriority="69"/>
+    <w:lsdException w:name="Dark List Accent 4" w:uiPriority="70"/>
+    <w:lsdException w:name="Colorful Shading Accent 4" w:uiPriority="71"/>
+    <w:lsdException w:name="Colorful List Accent 4" w:uiPriority="72"/>
+    <w:lsdException w:name="Colorful Grid Accent 4" w:uiPriority="73"/>
+    <w:lsdException w:name="Light Shading Accent 5" w:uiPriority="60"/>
+    <w:lsdException w:name="Light List Accent 5" w:uiPriority="61"/>
+    <w:lsdException w:name="Light Grid Accent 5" w:uiPriority="62"/>
+    <w:lsdException w:name="Medium Shading 1 Accent 5" w:uiPriority="63"/>
+    <w:lsdException w:name="Medium Shading 2 Accent 5" w:uiPriority="64"/>
+    <w:lsdException w:name="Medium List 1 Accent 5" w:uiPriority="65"/>
+    <w:lsdException w:name="Medium List 2 Accent 5" w:uiPriority="66"/>
+    <w:lsdException w:name="Medium Grid 1 Accent 5" w:uiPriority="67"/>
+    <w:lsdException w:name="Medium Grid 2 Accent 5" w:uiPriority="68"/>
+    <w:lsdException w:name="Medium Grid 3 Accent 5" w:uiPriority="69"/>
+    <w:lsdException w:name="Dark List Accent 5" w:uiPriority="70"/>
+    <w:lsdException w:name="Colorful Shading Accent 5" w:uiPriority="71"/>
+    <w:lsdException w:name="Colorful List Accent 5" w:uiPriority="72"/>
+    <w:lsdException w:name="Colorful Grid Accent 5" w:uiPriority="73"/>
+    <w:lsdException w:name="Light Shading Accent 6" w:uiPriority="60"/>
+    <w:lsdException w:name="Light List Accent 6" w:uiPriority="61"/>
+    <w:lsdException w:name="Light Grid Accent 6" w:uiPriority="62"/>
+    <w:lsdException w:name="Medium Shading 1 Accent 6" w:uiPriority="63"/>
+    <w:lsdException w:name="Medium Shading 2 Accent 6" w:uiPriority="64"/>
+    <w:lsdException w:name="Medium List 1 Accent 6" w:uiPriority="65"/>
+    <w:lsdException w:name="Medium List 2 Accent 6" w:uiPriority="66"/>
+    <w:lsdException w:name="Medium Grid 1 Accent 6" w:uiPriority="67"/>
+    <w:lsdException w:name="Medium Grid 2 Accent 6" w:uiPriority="68"/>
+    <w:lsdException w:name="Medium Grid 3 Accent 6" w:uiPriority="69"/>
+    <w:lsdException w:name="Dark List Accent 6" w:uiPriority="70"/>
+    <w:lsdException w:name="Colorful Shading Accent 6" w:uiPriority="71"/>
+    <w:lsdException w:name="Colorful List Accent 6" w:uiPriority="72"/>
+    <w:lsdException w:name="Colorful Grid Accent 6" w:uiPriority="73"/>
+    <w:lsdException w:name="Subtle Emphasis" w:uiPriority="19" w:qFormat="1"/>
+    <w:lsdException w:name="Intense Emphasis" w:uiPriority="21" w:qFormat="1"/>
+    <w:lsdException w:name="Subtle Reference" w:uiPriority="31" w:qFormat="1"/>
+    <w:lsdException w:name="Intense Reference" w:uiPriority="32" w:qFormat="1"/>
+    <w:lsdException w:name="Book Title" w:uiPriority="33" w:qFormat="1"/>
+    <w:lsdException w:name="Bibliography" w:semiHidden="1" w:uiPriority="37" w:unhideWhenUsed="1"/>
+    <w:lsdException w:name="TOC Heading" w:semiHidden="1" w:uiPriority="39" w:unhideWhenUsed="1" w:qFormat="1"/>
+    <w:lsdException w:name="Plain Table 1" w:uiPriority="41"/>
+    <w:lsdException w:name="Plain Table 2" w:uiPriority="42"/>
+    <w:lsdException w:name="Plain Table 3" w:uiPriority="43"/>
+    <w:lsdException w:name="Plain Table 4" w:uiPriority="44"/>
+    <w:lsdException w:name="Plain Table 5" w:uiPriority="45"/>
+    <w:lsdException w:name="Grid Table Light" w:uiPriority="40"/>
+    <w:lsdException w:name="Grid Table 1 Light" w:uiPriority="46"/>
+    <w:lsdException w:name="Grid Table 2" w:uiPriority="47"/>
+    <w:lsdException w:name="Grid Table 3" w:uiPriority="48"/>
+    <w:lsdException w:name="Grid Table 4" w:uiPriority="49"/>
+    <w:lsdException w:name="Grid Table 5 Dark" w:uiPriority="50"/>
+    <w:lsdException w:name="Grid Table 6 Colorful" w:uiPriority="51"/>
+    <w:lsdException w:name="Grid Table 7 Colorful" w:uiPriority="52"/>
+    <w:lsdException w:name="Grid Table 1 Light Accent 1" w:uiPriority="46"/>
+    <w:lsdException w:name="Grid Table 2 Accent 1" w:uiPriority="47"/>
+    <w:lsdException w:name="Grid Table 3 Accent 1" w:uiPriority="48"/>
+    <w:lsdException w:name="Grid Table 4 Accent 1" w:uiPriority="49"/>
+    <w:lsdException w:name="Grid Table 5 Dark Accent 1" w:uiPriority="50"/>
+    <w:lsdException w:name="Grid Table 6 Colorful Accent 1" w:uiPriority="51"/>
+    <w:lsdException w:name="Grid Table 7 Colorful Accent 1" w:uiPriority="52"/>
+    <w:lsdException w:name="Grid Table 1 Light Accent 2" w:uiPriority="46"/>
+    <w:lsdException w:name="Grid Table 2 Accent 2" w:uiPriority="47"/>
+    <w:lsdException w:name="Grid Table 3 Accent 2" w:uiPriority="48"/>
+    <w:lsdException w:name="Grid Table 4 Accent 2" w:uiPriority="49"/>
+    <w:lsdException w:name="Grid Table 5 Dark Accent 2" w:uiPriority="50"/>
+    <w:lsdException w:name="Grid Table 6 Colorful Accent 2" w:uiPriority="51"/>
+    <w:lsdException w:name="Grid Table 7 Colorful Accent 2" w:uiPriority="52"/>
+    <w:lsdException w:name="Grid Table 1 Light Accent 3" w:uiPriority="46"/>
+    <w:lsdException w:name="Grid Table 2 Accent 3" w:uiPriority="47"/>
+    <w:lsdException w:name="Grid Table 3 Accent 3" w:uiPriority="48"/>
+    <w:lsdException w:name="Grid Table 4 Accent 3" w:uiPriority="49"/>
+    <w:lsdException w:name="Grid Table 5 Dark Accent 3" w:uiPriority="50"/>
+    <w:lsdException w:name="Grid Table 6 Colorful Accent 3" w:uiPriority="51"/>
+    <w:lsdException w:name="Grid Table 7 Colorful Accent 3" w:uiPriority="52"/>
+    <w:lsdException w:name="Grid Table 1 Light Accent 4" w:uiPriority="46"/>
+    <w:lsdException w:name="Grid Table 2 Accent 4" w:uiPriority="47"/>
+    <w:lsdException w:name="Grid Table 3 Accent 4" w:uiPriority="48"/>
+    <w:lsdException w:name="Grid Table 4 Accent 4" w:uiPriority="49"/>
+    <w:lsdException w:name="Grid Table 5 Dark Accent 4" w:uiPriority="50"/>
+    <w:lsdException w:name="Grid Table 6 Colorful Accent 4" w:uiPriority="51"/>
+    <w:lsdException w:name="Grid Table 7 Colorful Accent 4" w:uiPriority="52"/>
+    <w:lsdException w:name="Grid Table 1 Light Accent 5" w:uiPriority="46"/>
+    <w:lsdException w:name="Grid Table 2 Accent 5" w:uiPriority="47"/>
+    <w:lsdException w:name="Grid Table 3 Accent 5" w:uiPriority="48"/>
+    <w:lsdException w:name="Grid Table 4 Accent 5" w:uiPriority="49"/>
+    <w:lsdException w:name="Grid Table 5 Dark Accent 5" w:uiPriority="50"/>
+    <w:lsdException w:name="Grid Table 6 Colorful Accent 5" w:uiPriority="51"/>
+    <w:lsdException w:name="Grid Table 7 Colorful Accent 5" w:uiPriority="52"/>
+    <w:lsdException w:name="Grid Table 1 Light Accent 6" w:uiPriority="46"/>
+    <w:lsdException w:name="Grid Table 2 Accent 6" w:uiPriority="47"/>
+    <w:lsdException w:name="Grid Table 3 Accent 6" w:uiPriority="48"/>
+    <w:lsdException w:name="Grid Table 4 Accent 6" w:uiPriority="49"/>
+    <w:lsdException w:name="Grid Table 5 Dark Accent 6" w:uiPriority="50"/>
+    <w:lsdException w:name="Grid Table 6 Colorful Accent 6" w:uiPriority="51"/>
+    <w:lsdException w:name="Grid Table 7 Colorful Accent 6" w:uiPriority="52"/>
+    <w:lsdException w:name="List Table 1 Light" w:uiPriority="46"/>
+    <w:lsdException w:name="List Table 2" w:uiPriority="47"/>
+    <w:lsdException w:name="List Table 3" w:uiPriority="48"/>
+    <w:lsdException w:name="List Table 4" w:uiPriority="49"/>
+    <w:lsdException w:name="List Table 5 Dark" w:uiPriority="50"/>
+    <w:lsdException w:name="List Table 6 Colorful" w:uiPriority="51"/>
+    <w:lsdException w:name="List Table 7 Colorful" w:uiPriority="52"/>
+    <w:lsdException w:name="List Table 1 Light Accent 1" w:uiPriority="46"/>
+    <w:lsdException w:name="List Table 2 Accent 1" w:uiPriority="47"/>
+    <w:lsdException w:name="List Table 3 Accent 1" w:uiPriority="48"/>
+    <w:lsdException w:name="List Table 4 Accent 1" w:uiPriority="49"/>
+    <w:lsdException w:name="List Table 5 Dark Accent 1" w:uiPriority="50"/>
+    <w:lsdException w:name="List Table 6 Colorful Accent 1" w:uiPriority="51"/>
+    <w:lsdException w:name="List Table 7 Colorful Accent 1" w:uiPriority="52"/>
+    <w:lsdException w:name="List Table 1 Light Accent 2" w:uiPriority="46"/>
+    <w:lsdException w:name="List Table 2 Accent 2" w:uiPriority="47"/>
+    <w:lsdException w:name="List Table 3 Accent 2" w:uiPriority="48"/>
+    <w:lsdException w:name="List Table 4 Accent 2" w:uiPriority="49"/>
+    <w:lsdException w:name="List Table 5 Dark Accent 2" w:uiPriority="50"/>
+    <w:lsdException w:name="List Table 6 Colorful Accent 2" w:uiPriority="51"/>
+    <w:lsdException w:name="List Table 7 Colorful Accent 2" w:uiPriority="52"/>
+    <w:lsdException w:name="List Table 1 Light Accent 3" w:uiPriority="46"/>
+    <w:lsdException w:name="List Table 2 Accent 3" w:uiPriority="47"/>
+    <w:lsdException w:name="List Table 3 Accent 3" w:uiPriority="48"/>
+    <w:lsdException w:name="List Table 4 Accent 3" w:uiPriority="49"/>
+    <w:lsdException w:name="List Table 5 Dark Accent 3" w:uiPriority="50"/>
+    <w:lsdException w:name="List Table 6 Colorful Accent 3" w:uiPriority="51"/>
+    <w:lsdException w:name="List Table 7 Colorful Accent 3" w:uiPriority="52"/>
+    <w:lsdException w:name="List Table 1 Light Accent 4" w:uiPriority="46"/>
+    <w:lsdException w:name="List Table 2 Accent 4" w:uiPriority="47"/>
+    <w:lsdException w:name="List Table 3 Accent 4" w:uiPriority="48"/>
+    <w:lsdException w:name="List Table 4 Accent 4" w:uiPriority="49"/>
+    <w:lsdException w:name="List Table 5 Dark Accent 4" w:uiPriority="50"/>
+    <w:lsdException w:name="List Table 6 Colorful Accent 4" w:uiPriority="51"/>
+    <w:lsdException w:name="List Table 7 Colorful Accent 4" w:uiPriority="52"/>
+    <w:lsdException w:name="List Table 1 Light Accent 5" w:uiPriority="46"/>
+    <w:lsdException w:name="List Table 2 Accent 5" w:uiPriority="47"/>
+    <w:lsdException w:name="List Table 3 Accent 5" w:uiPriority="48"/>
+    <w:lsdException w:name="List Table 4 Accent 5" w:uiPriority="49"/>
+    <w:lsdException w:name="List Table 5 Dark Accent 5" w:uiPriority="50"/>
+    <w:lsdException w:name="List Table 6 Colorful Accent 5" w:uiPriority="51"/>
+    <w:lsdException w:name="List Table 7 Colorful Accent 5" w:uiPriority="52"/>
+    <w:lsdException w:name="List Table 1 Light Accent 6" w:uiPriority="46"/>
+    <w:lsdException w:name="List Table 2 Accent 6" w:uiPriority="47"/>
+    <w:lsdException w:name="List Table 3 Accent 6" w:uiPriority="48"/>
+    <w:lsdException w:name="List Table 4 Accent 6" w:uiPriority="49"/>
+    <w:lsdException w:name="List Table 5 Dark Accent 6" w:uiPriority="50"/>
+    <w:lsdException w:name="List Table 6 Colorful Accent 6" w:uiPriority="51"/>
+    <w:lsdException w:name="List Table 7 Colorful Accent 6" w:uiPriority="52"/>
   </w:latentStyles>
   <w:style w:type="paragraph" w:default="1" w:styleId="Normal">
     <w:name w:val="Normal"/>
@@ -602,321 +943,23 @@
       <w:contextualSpacing/>
     </w:pPr>
   </w:style>
-</w:styles>
-</file>
-
-<file path=word/stylesWithEffects.xml><?xml version="1.0" encoding="utf-8"?>
-<w:styles xmlns:wpc="http://schemas.microsoft.com/office/word/2010/wordprocessingCanvas" xmlns:mo="http://schemas.microsoft.com/office/mac/office/2008/main" xmlns:mc="http://schemas.openxmlformats.org/markup-compatibility/2006" xmlns:mv="urn:schemas-microsoft-com:mac:vml" xmlns:o="urn:schemas-microsoft-com:office:office" xmlns:r="http://schemas.openxmlformats.org/officeDocument/2006/relationships" xmlns:m="http://schemas.openxmlformats.org/officeDocument/2006/math" xmlns:v="urn:schemas-microsoft-com:vml" xmlns:wp14="http://schemas.microsoft.com/office/word/2010/wordprocessingDrawing" xmlns:wp="http://schemas.openxmlformats.org/drawingml/2006/wordprocessingDrawing" xmlns:w10="urn:schemas-microsoft-com:office:word" xmlns:w="http://schemas.openxmlformats.org/wordprocessingml/2006/main" xmlns:w14="http://schemas.microsoft.com/office/word/2010/wordml" xmlns:wpg="http://schemas.microsoft.com/office/word/2010/wordprocessingGroup" xmlns:wpi="http://schemas.microsoft.com/office/word/2010/wordprocessingInk" xmlns:wne="http://schemas.microsoft.com/office/word/2006/wordml" xmlns:wps="http://schemas.microsoft.com/office/word/2010/wordprocessingShape" mc:Ignorable="w14 wp14">
-  <w:docDefaults>
-    <w:rPrDefault>
-      <w:rPr>
-        <w:rFonts w:asciiTheme="minorHAnsi" w:eastAsiaTheme="minorEastAsia" w:hAnsiTheme="minorHAnsi" w:cstheme="minorBidi"/>
-        <w:sz w:val="24"/>
-        <w:szCs w:val="24"/>
-        <w:lang w:val="en-US" w:eastAsia="en-US" w:bidi="ar-SA"/>
-      </w:rPr>
-    </w:rPrDefault>
-    <w:pPrDefault/>
-  </w:docDefaults>
-  <w:latentStyles w:defLockedState="0" w:defUIPriority="99" w:defSemiHidden="1" w:defUnhideWhenUsed="1" w:defQFormat="0" w:count="276">
-    <w:lsdException w:name="Normal" w:semiHidden="0" w:uiPriority="0" w:unhideWhenUsed="0" w:qFormat="1"/>
-    <w:lsdException w:name="heading 1" w:semiHidden="0" w:uiPriority="9" w:unhideWhenUsed="0" w:qFormat="1"/>
-    <w:lsdException w:name="heading 2" w:uiPriority="9" w:qFormat="1"/>
-    <w:lsdException w:name="heading 3" w:uiPriority="9" w:qFormat="1"/>
-    <w:lsdException w:name="heading 4" w:uiPriority="9" w:qFormat="1"/>
-    <w:lsdException w:name="heading 5" w:uiPriority="9" w:qFormat="1"/>
-    <w:lsdException w:name="heading 6" w:uiPriority="9" w:qFormat="1"/>
-    <w:lsdException w:name="heading 7" w:uiPriority="9" w:qFormat="1"/>
-    <w:lsdException w:name="heading 8" w:uiPriority="9" w:qFormat="1"/>
-    <w:lsdException w:name="heading 9" w:uiPriority="9" w:qFormat="1"/>
-    <w:lsdException w:name="toc 1" w:uiPriority="39"/>
-    <w:lsdException w:name="toc 2" w:uiPriority="39"/>
-    <w:lsdException w:name="toc 3" w:uiPriority="39"/>
-    <w:lsdException w:name="toc 4" w:uiPriority="39"/>
-    <w:lsdException w:name="toc 5" w:uiPriority="39"/>
-    <w:lsdException w:name="toc 6" w:uiPriority="39"/>
-    <w:lsdException w:name="toc 7" w:uiPriority="39"/>
-    <w:lsdException w:name="toc 8" w:uiPriority="39"/>
-    <w:lsdException w:name="toc 9" w:uiPriority="39"/>
-    <w:lsdException w:name="caption" w:uiPriority="35" w:qFormat="1"/>
-    <w:lsdException w:name="Title" w:semiHidden="0" w:uiPriority="10" w:unhideWhenUsed="0" w:qFormat="1"/>
-    <w:lsdException w:name="Default Paragraph Font" w:uiPriority="1"/>
-    <w:lsdException w:name="Subtitle" w:semiHidden="0" w:uiPriority="11" w:unhideWhenUsed="0" w:qFormat="1"/>
-    <w:lsdException w:name="Strong" w:semiHidden="0" w:uiPriority="22" w:unhideWhenUsed="0" w:qFormat="1"/>
-    <w:lsdException w:name="Emphasis" w:semiHidden="0" w:uiPriority="20" w:unhideWhenUsed="0" w:qFormat="1"/>
-    <w:lsdException w:name="Table Grid" w:semiHidden="0" w:uiPriority="59" w:unhideWhenUsed="0"/>
-    <w:lsdException w:name="Placeholder Text" w:unhideWhenUsed="0"/>
-    <w:lsdException w:name="No Spacing" w:semiHidden="0" w:uiPriority="1" w:unhideWhenUsed="0" w:qFormat="1"/>
-    <w:lsdException w:name="Light Shading" w:semiHidden="0" w:uiPriority="60" w:unhideWhenUsed="0"/>
-    <w:lsdException w:name="Light List" w:semiHidden="0" w:uiPriority="61" w:unhideWhenUsed="0"/>
-    <w:lsdException w:name="Light Grid" w:semiHidden="0" w:uiPriority="62" w:unhideWhenUsed="0"/>
-    <w:lsdException w:name="Medium Shading 1" w:semiHidden="0" w:uiPriority="63" w:unhideWhenUsed="0"/>
-    <w:lsdException w:name="Medium Shading 2" w:semiHidden="0" w:uiPriority="64" w:unhideWhenUsed="0"/>
-    <w:lsdException w:name="Medium List 1" w:semiHidden="0" w:uiPriority="65" w:unhideWhenUsed="0"/>
-    <w:lsdException w:name="Medium List 2" w:semiHidden="0" w:uiPriority="66" w:unhideWhenUsed="0"/>
-    <w:lsdException w:name="Medium Grid 1" w:semiHidden="0" w:uiPriority="67" w:unhideWhenUsed="0"/>
-    <w:lsdException w:name="Medium Grid 2" w:semiHidden="0" w:uiPriority="68" w:unhideWhenUsed="0"/>
-    <w:lsdException w:name="Medium Grid 3" w:semiHidden="0" w:uiPriority="69" w:unhideWhenUsed="0"/>
-    <w:lsdException w:name="Dark List" w:semiHidden="0" w:uiPriority="70" w:unhideWhenUsed="0"/>
-    <w:lsdException w:name="Colorful Shading" w:semiHidden="0" w:uiPriority="71" w:unhideWhenUsed="0"/>
-    <w:lsdException w:name="Colorful List" w:semiHidden="0" w:uiPriority="72" w:unhideWhenUsed="0"/>
-    <w:lsdException w:name="Colorful Grid" w:semiHidden="0" w:uiPriority="73" w:unhideWhenUsed="0"/>
-    <w:lsdException w:name="Light Shading Accent 1" w:semiHidden="0" w:uiPriority="60" w:unhideWhenUsed="0"/>
-    <w:lsdException w:name="Light List Accent 1" w:semiHidden="0" w:uiPriority="61" w:unhideWhenUsed="0"/>
-    <w:lsdException w:name="Light Grid Accent 1" w:semiHidden="0" w:uiPriority="62" w:unhideWhenUsed="0"/>
-    <w:lsdException w:name="Medium Shading 1 Accent 1" w:semiHidden="0" w:uiPriority="63" w:unhideWhenUsed="0"/>
-    <w:lsdException w:name="Medium Shading 2 Accent 1" w:semiHidden="0" w:uiPriority="64" w:unhideWhenUsed="0"/>
-    <w:lsdException w:name="Medium List 1 Accent 1" w:semiHidden="0" w:uiPriority="65" w:unhideWhenUsed="0"/>
-    <w:lsdException w:name="Revision" w:unhideWhenUsed="0"/>
-    <w:lsdException w:name="List Paragraph" w:semiHidden="0" w:uiPriority="34" w:unhideWhenUsed="0" w:qFormat="1"/>
-    <w:lsdException w:name="Quote" w:semiHidden="0" w:uiPriority="29" w:unhideWhenUsed="0" w:qFormat="1"/>
-    <w:lsdException w:name="Intense Quote" w:semiHidden="0" w:uiPriority="30" w:unhideWhenUsed="0" w:qFormat="1"/>
-    <w:lsdException w:name="Medium List 2 Accent 1" w:semiHidden="0" w:uiPriority="66" w:unhideWhenUsed="0"/>
-    <w:lsdException w:name="Medium Grid 1 Accent 1" w:semiHidden="0" w:uiPriority="67" w:unhideWhenUsed="0"/>
-    <w:lsdException w:name="Medium Grid 2 Accent 1" w:semiHidden="0" w:uiPriority="68" w:unhideWhenUsed="0"/>
-    <w:lsdException w:name="Medium Grid 3 Accent 1" w:semiHidden="0" w:uiPriority="69" w:unhideWhenUsed="0"/>
-    <w:lsdException w:name="Dark List Accent 1" w:semiHidden="0" w:uiPriority="70" w:unhideWhenUsed="0"/>
-    <w:lsdException w:name="Colorful Shading Accent 1" w:semiHidden="0" w:uiPriority="71" w:unhideWhenUsed="0"/>
-    <w:lsdException w:name="Colorful List Accent 1" w:semiHidden="0" w:uiPriority="72" w:unhideWhenUsed="0"/>
-    <w:lsdException w:name="Colorful Grid Accent 1" w:semiHidden="0" w:uiPriority="73" w:unhideWhenUsed="0"/>
-    <w:lsdException w:name="Light Shading Accent 2" w:semiHidden="0" w:uiPriority="60" w:unhideWhenUsed="0"/>
-    <w:lsdException w:name="Light List Accent 2" w:semiHidden="0" w:uiPriority="61" w:unhideWhenUsed="0"/>
-    <w:lsdException w:name="Light Grid Accent 2" w:semiHidden="0" w:uiPriority="62" w:unhideWhenUsed="0"/>
-    <w:lsdException w:name="Medium Shading 1 Accent 2" w:semiHidden="0" w:uiPriority="63" w:unhideWhenUsed="0"/>
-    <w:lsdException w:name="Medium Shading 2 Accent 2" w:semiHidden="0" w:uiPriority="64" w:unhideWhenUsed="0"/>
-    <w:lsdException w:name="Medium List 1 Accent 2" w:semiHidden="0" w:uiPriority="65" w:unhideWhenUsed="0"/>
-    <w:lsdException w:name="Medium List 2 Accent 2" w:semiHidden="0" w:uiPriority="66" w:unhideWhenUsed="0"/>
-    <w:lsdException w:name="Medium Grid 1 Accent 2" w:semiHidden="0" w:uiPriority="67" w:unhideWhenUsed="0"/>
-    <w:lsdException w:name="Medium Grid 2 Accent 2" w:semiHidden="0" w:uiPriority="68" w:unhideWhenUsed="0"/>
-    <w:lsdException w:name="Medium Grid 3 Accent 2" w:semiHidden="0" w:uiPriority="69" w:unhideWhenUsed="0"/>
-    <w:lsdException w:name="Dark List Accent 2" w:semiHidden="0" w:uiPriority="70" w:unhideWhenUsed="0"/>
-    <w:lsdException w:name="Colorful Shading Accent 2" w:semiHidden="0" w:uiPriority="71" w:unhideWhenUsed="0"/>
-    <w:lsdException w:name="Colorful List Accent 2" w:semiHidden="0" w:uiPriority="72" w:unhideWhenUsed="0"/>
-    <w:lsdException w:name="Colorful Grid Accent 2" w:semiHidden="0" w:uiPriority="73" w:unhideWhenUsed="0"/>
-    <w:lsdException w:name="Light Shading Accent 3" w:semiHidden="0" w:uiPriority="60" w:unhideWhenUsed="0"/>
-    <w:lsdException w:name="Light List Accent 3" w:semiHidden="0" w:uiPriority="61" w:unhideWhenUsed="0"/>
-    <w:lsdException w:name="Light Grid Accent 3" w:semiHidden="0" w:uiPriority="62" w:unhideWhenUsed="0"/>
-    <w:lsdException w:name="Medium Shading 1 Accent 3" w:semiHidden="0" w:uiPriority="63" w:unhideWhenUsed="0"/>
-    <w:lsdException w:name="Medium Shading 2 Accent 3" w:semiHidden="0" w:uiPriority="64" w:unhideWhenUsed="0"/>
-    <w:lsdException w:name="Medium List 1 Accent 3" w:semiHidden="0" w:uiPriority="65" w:unhideWhenUsed="0"/>
-    <w:lsdException w:name="Medium List 2 Accent 3" w:semiHidden="0" w:uiPriority="66" w:unhideWhenUsed="0"/>
-    <w:lsdException w:name="Medium Grid 1 Accent 3" w:semiHidden="0" w:uiPriority="67" w:unhideWhenUsed="0"/>
-    <w:lsdException w:name="Medium Grid 2 Accent 3" w:semiHidden="0" w:uiPriority="68" w:unhideWhenUsed="0"/>
-    <w:lsdException w:name="Medium Grid 3 Accent 3" w:semiHidden="0" w:uiPriority="69" w:unhideWhenUsed="0"/>
-    <w:lsdException w:name="Dark List Accent 3" w:semiHidden="0" w:uiPriority="70" w:unhideWhenUsed="0"/>
-    <w:lsdException w:name="Colorful Shading Accent 3" w:semiHidden="0" w:uiPriority="71" w:unhideWhenUsed="0"/>
-    <w:lsdException w:name="Colorful List Accent 3" w:semiHidden="0" w:uiPriority="72" w:unhideWhenUsed="0"/>
-    <w:lsdException w:name="Colorful Grid Accent 3" w:semiHidden="0" w:uiPriority="73" w:unhideWhenUsed="0"/>
-    <w:lsdException w:name="Light Shading Accent 4" w:semiHidden="0" w:uiPriority="60" w:unhideWhenUsed="0"/>
-    <w:lsdException w:name="Light List Accent 4" w:semiHidden="0" w:uiPriority="61" w:unhideWhenUsed="0"/>
-    <w:lsdException w:name="Light Grid Accent 4" w:semiHidden="0" w:uiPriority="62" w:unhideWhenUsed="0"/>
-    <w:lsdException w:name="Medium Shading 1 Accent 4" w:semiHidden="0" w:uiPriority="63" w:unhideWhenUsed="0"/>
-    <w:lsdException w:name="Medium Shading 2 Accent 4" w:semiHidden="0" w:uiPriority="64" w:unhideWhenUsed="0"/>
-    <w:lsdException w:name="Medium List 1 Accent 4" w:semiHidden="0" w:uiPriority="65" w:unhideWhenUsed="0"/>
-    <w:lsdException w:name="Medium List 2 Accent 4" w:semiHidden="0" w:uiPriority="66" w:unhideWhenUsed="0"/>
-    <w:lsdException w:name="Medium Grid 1 Accent 4" w:semiHidden="0" w:uiPriority="67" w:unhideWhenUsed="0"/>
-    <w:lsdException w:name="Medium Grid 2 Accent 4" w:semiHidden="0" w:uiPriority="68" w:unhideWhenUsed="0"/>
-    <w:lsdException w:name="Medium Grid 3 Accent 4" w:semiHidden="0" w:uiPriority="69" w:unhideWhenUsed="0"/>
-    <w:lsdException w:name="Dark List Accent 4" w:semiHidden="0" w:uiPriority="70" w:unhideWhenUsed="0"/>
-    <w:lsdException w:name="Colorful Shading Accent 4" w:semiHidden="0" w:uiPriority="71" w:unhideWhenUsed="0"/>
-    <w:lsdException w:name="Colorful List Accent 4" w:semiHidden="0" w:uiPriority="72" w:unhideWhenUsed="0"/>
-    <w:lsdException w:name="Colorful Grid Accent 4" w:semiHidden="0" w:uiPriority="73" w:unhideWhenUsed="0"/>
-    <w:lsdException w:name="Light Shading Accent 5" w:semiHidden="0" w:uiPriority="60" w:unhideWhenUsed="0"/>
-    <w:lsdException w:name="Light List Accent 5" w:semiHidden="0" w:uiPriority="61" w:unhideWhenUsed="0"/>
-    <w:lsdException w:name="Light Grid Accent 5" w:semiHidden="0" w:uiPriority="62" w:unhideWhenUsed="0"/>
-    <w:lsdException w:name="Medium Shading 1 Accent 5" w:semiHidden="0" w:uiPriority="63" w:unhideWhenUsed="0"/>
-    <w:lsdException w:name="Medium Shading 2 Accent 5" w:semiHidden="0" w:uiPriority="64" w:unhideWhenUsed="0"/>
-    <w:lsdException w:name="Medium List 1 Accent 5" w:semiHidden="0" w:uiPriority="65" w:unhideWhenUsed="0"/>
-    <w:lsdException w:name="Medium List 2 Accent 5" w:semiHidden="0" w:uiPriority="66" w:unhideWhenUsed="0"/>
-    <w:lsdException w:name="Medium Grid 1 Accent 5" w:semiHidden="0" w:uiPriority="67" w:unhideWhenUsed="0"/>
-    <w:lsdException w:name="Medium Grid 2 Accent 5" w:semiHidden="0" w:uiPriority="68" w:unhideWhenUsed="0"/>
-    <w:lsdException w:name="Medium Grid 3 Accent 5" w:semiHidden="0" w:uiPriority="69" w:unhideWhenUsed="0"/>
-    <w:lsdException w:name="Dark List Accent 5" w:semiHidden="0" w:uiPriority="70" w:unhideWhenUsed="0"/>
-    <w:lsdException w:name="Colorful Shading Accent 5" w:semiHidden="0" w:uiPriority="71" w:unhideWhenUsed="0"/>
-    <w:lsdException w:name="Colorful List Accent 5" w:semiHidden="0" w:uiPriority="72" w:unhideWhenUsed="0"/>
-    <w:lsdException w:name="Colorful Grid Accent 5" w:semiHidden="0" w:uiPriority="73" w:unhideWhenUsed="0"/>
-    <w:lsdException w:name="Light Shading Accent 6" w:semiHidden="0" w:uiPriority="60" w:unhideWhenUsed="0"/>
-    <w:lsdException w:name="Light List Accent 6" w:semiHidden="0" w:uiPriority="61" w:unhideWhenUsed="0"/>
-    <w:lsdException w:name="Light Grid Accent 6" w:semiHidden="0" w:uiPriority="62" w:unhideWhenUsed="0"/>
-    <w:lsdException w:name="Medium Shading 1 Accent 6" w:semiHidden="0" w:uiPriority="63" w:unhideWhenUsed="0"/>
-    <w:lsdException w:name="Medium Shading 2 Accent 6" w:semiHidden="0" w:uiPriority="64" w:unhideWhenUsed="0"/>
-    <w:lsdException w:name="Medium List 1 Accent 6" w:semiHidden="0" w:uiPriority="65" w:unhideWhenUsed="0"/>
-    <w:lsdException w:name="Medium List 2 Accent 6" w:semiHidden="0" w:uiPriority="66" w:unhideWhenUsed="0"/>
-    <w:lsdException w:name="Medium Grid 1 Accent 6" w:semiHidden="0" w:uiPriority="67" w:unhideWhenUsed="0"/>
-    <w:lsdException w:name="Medium Grid 2 Accent 6" w:semiHidden="0" w:uiPriority="68" w:unhideWhenUsed="0"/>
-    <w:lsdException w:name="Medium Grid 3 Accent 6" w:semiHidden="0" w:uiPriority="69" w:unhideWhenUsed="0"/>
-    <w:lsdException w:name="Dark List Accent 6" w:semiHidden="0" w:uiPriority="70" w:unhideWhenUsed="0"/>
-    <w:lsdException w:name="Colorful Shading Accent 6" w:semiHidden="0" w:uiPriority="71" w:unhideWhenUsed="0"/>
-    <w:lsdException w:name="Colorful List Accent 6" w:semiHidden="0" w:uiPriority="72" w:unhideWhenUsed="0"/>
-    <w:lsdException w:name="Colorful Grid Accent 6" w:semiHidden="0" w:uiPriority="73" w:unhideWhenUsed="0"/>
-    <w:lsdException w:name="Subtle Emphasis" w:semiHidden="0" w:uiPriority="19" w:unhideWhenUsed="0" w:qFormat="1"/>
-    <w:lsdException w:name="Intense Emphasis" w:semiHidden="0" w:uiPriority="21" w:unhideWhenUsed="0" w:qFormat="1"/>
-    <w:lsdException w:name="Subtle Reference" w:semiHidden="0" w:uiPriority="31" w:unhideWhenUsed="0" w:qFormat="1"/>
-    <w:lsdException w:name="Intense Reference" w:semiHidden="0" w:uiPriority="32" w:unhideWhenUsed="0" w:qFormat="1"/>
-    <w:lsdException w:name="Book Title" w:semiHidden="0" w:uiPriority="33" w:unhideWhenUsed="0" w:qFormat="1"/>
-    <w:lsdException w:name="Bibliography" w:uiPriority="37"/>
-    <w:lsdException w:name="TOC Heading" w:uiPriority="39" w:qFormat="1"/>
-  </w:latentStyles>
-  <w:style w:type="paragraph" w:default="1" w:styleId="Normal">
-    <w:name w:val="Normal"/>
-    <w:qFormat/>
-  </w:style>
-  <w:style w:type="paragraph" w:styleId="Heading1">
-    <w:name w:val="heading 1"/>
+  <w:style w:type="paragraph" w:styleId="Date">
+    <w:name w:val="Date"/>
     <w:basedOn w:val="Normal"/>
     <w:next w:val="Normal"/>
-    <w:link w:val="Heading1Char"/>
-    <w:uiPriority w:val="9"/>
-    <w:qFormat/>
-    <w:rsid w:val="0020681E"/>
-    <w:pPr>
-      <w:keepNext/>
-      <w:keepLines/>
-      <w:spacing w:before="480"/>
-      <w:outlineLvl w:val="0"/>
-    </w:pPr>
-    <w:rPr>
-      <w:rFonts w:asciiTheme="majorHAnsi" w:eastAsiaTheme="majorEastAsia" w:hAnsiTheme="majorHAnsi" w:cstheme="majorBidi"/>
-      <w:b/>
-      <w:bCs/>
-      <w:color w:val="345A8A" w:themeColor="accent1" w:themeShade="B5"/>
-      <w:sz w:val="32"/>
-      <w:szCs w:val="32"/>
-    </w:rPr>
-  </w:style>
-  <w:style w:type="paragraph" w:styleId="Heading2">
-    <w:name w:val="heading 2"/>
-    <w:basedOn w:val="Normal"/>
-    <w:next w:val="Normal"/>
-    <w:link w:val="Heading2Char"/>
-    <w:uiPriority w:val="9"/>
-    <w:unhideWhenUsed/>
-    <w:qFormat/>
-    <w:rsid w:val="000F51E4"/>
-    <w:pPr>
-      <w:keepNext/>
-      <w:keepLines/>
-      <w:spacing w:before="200"/>
-      <w:outlineLvl w:val="1"/>
-    </w:pPr>
-    <w:rPr>
-      <w:rFonts w:asciiTheme="majorHAnsi" w:eastAsiaTheme="majorEastAsia" w:hAnsiTheme="majorHAnsi" w:cstheme="majorBidi"/>
-      <w:b/>
-      <w:bCs/>
-      <w:color w:val="4F81BD" w:themeColor="accent1"/>
-      <w:sz w:val="26"/>
-      <w:szCs w:val="26"/>
-    </w:rPr>
-  </w:style>
-  <w:style w:type="character" w:default="1" w:styleId="DefaultParagraphFont">
-    <w:name w:val="Default Paragraph Font"/>
-    <w:uiPriority w:val="1"/>
-    <w:semiHidden/>
-    <w:unhideWhenUsed/>
-  </w:style>
-  <w:style w:type="table" w:default="1" w:styleId="TableNormal">
-    <w:name w:val="Normal Table"/>
+    <w:link w:val="DateChar"/>
     <w:uiPriority w:val="99"/>
     <w:semiHidden/>
     <w:unhideWhenUsed/>
-    <w:tblPr>
-      <w:tblInd w:w="0" w:type="dxa"/>
-      <w:tblCellMar>
-        <w:top w:w="0" w:type="dxa"/>
-        <w:left w:w="108" w:type="dxa"/>
-        <w:bottom w:w="0" w:type="dxa"/>
-        <w:right w:w="108" w:type="dxa"/>
-      </w:tblCellMar>
-    </w:tblPr>
+    <w:rsid w:val="0057797A"/>
   </w:style>
-  <w:style w:type="numbering" w:default="1" w:styleId="NoList">
-    <w:name w:val="No List"/>
+  <w:style w:type="character" w:customStyle="1" w:styleId="DateChar">
+    <w:name w:val="Date Char"/>
+    <w:basedOn w:val="DefaultParagraphFont"/>
+    <w:link w:val="Date"/>
     <w:uiPriority w:val="99"/>
     <w:semiHidden/>
-    <w:unhideWhenUsed/>
-  </w:style>
-  <w:style w:type="character" w:customStyle="1" w:styleId="Heading2Char">
-    <w:name w:val="Heading 2 Char"/>
-    <w:basedOn w:val="DefaultParagraphFont"/>
-    <w:link w:val="Heading2"/>
-    <w:uiPriority w:val="9"/>
-    <w:rsid w:val="000F51E4"/>
-    <w:rPr>
-      <w:rFonts w:asciiTheme="majorHAnsi" w:eastAsiaTheme="majorEastAsia" w:hAnsiTheme="majorHAnsi" w:cstheme="majorBidi"/>
-      <w:b/>
-      <w:bCs/>
-      <w:color w:val="4F81BD" w:themeColor="accent1"/>
-      <w:sz w:val="26"/>
-      <w:szCs w:val="26"/>
-    </w:rPr>
-  </w:style>
-  <w:style w:type="table" w:styleId="TableGrid">
-    <w:name w:val="Table Grid"/>
-    <w:basedOn w:val="TableNormal"/>
-    <w:uiPriority w:val="59"/>
-    <w:rsid w:val="000F51E4"/>
-    <w:tblPr>
-      <w:tblInd w:w="0" w:type="dxa"/>
-      <w:tblBorders>
-        <w:top w:val="single" w:sz="4" w:space="0" w:color="auto"/>
-        <w:left w:val="single" w:sz="4" w:space="0" w:color="auto"/>
-        <w:bottom w:val="single" w:sz="4" w:space="0" w:color="auto"/>
-        <w:right w:val="single" w:sz="4" w:space="0" w:color="auto"/>
-        <w:insideH w:val="single" w:sz="4" w:space="0" w:color="auto"/>
-        <w:insideV w:val="single" w:sz="4" w:space="0" w:color="auto"/>
-      </w:tblBorders>
-      <w:tblCellMar>
-        <w:top w:w="0" w:type="dxa"/>
-        <w:left w:w="108" w:type="dxa"/>
-        <w:bottom w:w="0" w:type="dxa"/>
-        <w:right w:w="108" w:type="dxa"/>
-      </w:tblCellMar>
-    </w:tblPr>
-  </w:style>
-  <w:style w:type="character" w:customStyle="1" w:styleId="Heading1Char">
-    <w:name w:val="Heading 1 Char"/>
-    <w:basedOn w:val="DefaultParagraphFont"/>
-    <w:link w:val="Heading1"/>
-    <w:uiPriority w:val="9"/>
-    <w:rsid w:val="0020681E"/>
-    <w:rPr>
-      <w:rFonts w:asciiTheme="majorHAnsi" w:eastAsiaTheme="majorEastAsia" w:hAnsiTheme="majorHAnsi" w:cstheme="majorBidi"/>
-      <w:b/>
-      <w:bCs/>
-      <w:color w:val="345A8A" w:themeColor="accent1" w:themeShade="B5"/>
-      <w:sz w:val="32"/>
-      <w:szCs w:val="32"/>
-    </w:rPr>
-  </w:style>
-  <w:style w:type="paragraph" w:styleId="Caption">
-    <w:name w:val="caption"/>
-    <w:basedOn w:val="Normal"/>
-    <w:next w:val="Normal"/>
-    <w:uiPriority w:val="35"/>
-    <w:unhideWhenUsed/>
-    <w:qFormat/>
-    <w:rsid w:val="00D07A61"/>
-    <w:pPr>
-      <w:spacing w:after="200"/>
-    </w:pPr>
-    <w:rPr>
-      <w:b/>
-      <w:bCs/>
-      <w:color w:val="4F81BD" w:themeColor="accent1"/>
-      <w:sz w:val="18"/>
-      <w:szCs w:val="18"/>
-    </w:rPr>
-  </w:style>
-  <w:style w:type="paragraph" w:styleId="ListParagraph">
-    <w:name w:val="List Paragraph"/>
-    <w:basedOn w:val="Normal"/>
-    <w:uiPriority w:val="34"/>
-    <w:qFormat/>
-    <w:rsid w:val="00873232"/>
-    <w:pPr>
-      <w:ind w:left="720"/>
-      <w:contextualSpacing/>
-    </w:pPr>
+    <w:rsid w:val="0057797A"/>
   </w:style>
 </w:styles>
 </file>

</xml_diff>

<commit_message>
commented the matlab file for CDC matlab code. added some notes to Notes.docx
</commit_message>
<xml_diff>
--- a/Notes.docx
+++ b/Notes.docx
@@ -22,15 +22,7 @@
     <w:p/>
     <w:p>
       <w:r>
-        <w:t>/figures/</w:t>
-      </w:r>
-      <w:proofErr w:type="spellStart"/>
-      <w:r>
-        <w:t>data_exchange</w:t>
-      </w:r>
-      <w:proofErr w:type="spellEnd"/>
-      <w:r>
-        <w:t xml:space="preserve">/CDC 16 contains </w:t>
+        <w:t xml:space="preserve">/figures/data_exchange/CDC 16 contains </w:t>
       </w:r>
       <w:r>
         <w:t>mov_sen_mov_tar_robot_15-Mar-2016</w:t>
@@ -44,8 +36,6 @@
       <w:r>
         <w:t>.mat. they are saved workspace and can be used to recover the comparison plots.</w:t>
       </w:r>
-      <w:bookmarkStart w:id="0" w:name="_GoBack"/>
-      <w:bookmarkEnd w:id="0"/>
     </w:p>
     <w:p/>
     <w:p>
@@ -68,6 +58,12 @@
         <w:t xml:space="preserve"> My problem is actually the parameter identification. So I guess in future work, I need to focus on consistency of ML estimate, not the pdf.</w:t>
       </w:r>
     </w:p>
+    <w:p/>
+    <w:p>
+      <w:r>
+        <w:t>Works to do:</w:t>
+      </w:r>
+    </w:p>
     <w:p>
       <w:pPr>
         <w:pStyle w:val="ListParagraph"/>
@@ -77,10 +73,7 @@
         </w:numPr>
       </w:pPr>
       <w:r>
-        <w:t xml:space="preserve">The computation for moving target case is very long. </w:t>
-      </w:r>
-      <w:r>
-        <w:t>Improve it.</w:t>
+        <w:t>Add comments to code</w:t>
       </w:r>
     </w:p>
     <w:p>
@@ -92,15 +85,39 @@
         </w:numPr>
       </w:pPr>
       <w:r>
-        <w:t xml:space="preserve">In the comparison of three filtering methods, it needs further thinking about at which step the estimated target position should be used for comparison. When using consensus method, it seems to make more sense to use the </w:t>
-      </w:r>
-      <w:proofErr w:type="spellStart"/>
-      <w:r>
-        <w:t>consensused</w:t>
-      </w:r>
-      <w:proofErr w:type="spellEnd"/>
-      <w:r>
-        <w:t xml:space="preserve"> pdfs. However, this requires that we change the </w:t>
+        <w:t xml:space="preserve">The computation for moving target case is very long. </w:t>
+      </w:r>
+      <w:r>
+        <w:t>Improve it.</w:t>
+      </w:r>
+    </w:p>
+    <w:p>
+      <w:pPr>
+        <w:pStyle w:val="ListParagraph"/>
+        <w:numPr>
+          <w:ilvl w:val="0"/>
+          <w:numId w:val="2"/>
+        </w:numPr>
+      </w:pPr>
+      <w:r>
+        <w:t xml:space="preserve">Think about a clever way to replace </w:t>
+      </w:r>
+      <w:r>
+        <w:t>upd_cell, which takes huge storage space.</w:t>
+      </w:r>
+      <w:bookmarkStart w:id="0" w:name="_GoBack"/>
+      <w:bookmarkEnd w:id="0"/>
+    </w:p>
+    <w:p>
+      <w:pPr>
+        <w:pStyle w:val="ListParagraph"/>
+        <w:numPr>
+          <w:ilvl w:val="0"/>
+          <w:numId w:val="2"/>
+        </w:numPr>
+      </w:pPr>
+      <w:r>
+        <w:t xml:space="preserve">In the comparison of three filtering methods, it needs further thinking about at which step the estimated target position should be used for comparison. When using consensus method, it seems to make more sense to use the consensused pdfs. However, this requires that we change the </w:t>
       </w:r>
       <w:r>
         <w:t xml:space="preserve">algorithm </w:t>
@@ -109,19 +126,13 @@
         <w:t>of the LIFO-DBF</w:t>
       </w:r>
       <w:r>
-        <w:t xml:space="preserve"> </w:t>
-      </w:r>
-      <w:r>
-        <w:t>a little bit</w:t>
+        <w:t xml:space="preserve"> a little bit</w:t>
       </w:r>
       <w:r>
         <w:t xml:space="preserve">. Current </w:t>
       </w:r>
       <w:r>
-        <w:t>LIFO-DBF</w:t>
-      </w:r>
-      <w:r>
-        <w:t xml:space="preserve"> </w:t>
+        <w:t xml:space="preserve">LIFO-DBF </w:t>
       </w:r>
       <w:r>
         <w:t xml:space="preserve">algorithm </w:t>
@@ -139,23 +150,19 @@
         <w:t xml:space="preserve"> incorporates the </w:t>
       </w:r>
       <w:r>
-        <w:t xml:space="preserve">ego robot’s current observation. So in current code, </w:t>
-      </w:r>
-      <w:proofErr w:type="spellStart"/>
-      <w:r>
-        <w:t>consensused</w:t>
-      </w:r>
-      <w:proofErr w:type="spellEnd"/>
-      <w:r>
-        <w:t xml:space="preserve"> pdf is based on the last time step, then the ego robot’s observation is used. Which is okay, but I guess when presenting the results, people usually will think that the </w:t>
-      </w:r>
-      <w:proofErr w:type="spellStart"/>
-      <w:r>
-        <w:t>consensused</w:t>
-      </w:r>
-      <w:proofErr w:type="spellEnd"/>
-      <w:r>
-        <w:t xml:space="preserve"> pdfs should be the same among all robots. So probably I should change from current order: exchange -&gt; new observation -&gt; individual pdf to new order: new observation -&gt; exchange -&gt; individual pdf.</w:t>
+        <w:t>ego robot’s current observation. So in current code, consensused pdf is based on the last time step, then the ego robot’s observation is used. Which is okay, but I guess when presenting the results, people usually will think that the consensused pdfs should be the same among all robots. So probably I should change from current order: exchange -&gt; new observation -&gt; individual pdf to new order: new observation -&gt; exchange -&gt; individual pdf.</w:t>
+      </w:r>
+    </w:p>
+    <w:p>
+      <w:pPr>
+        <w:pStyle w:val="ListParagraph"/>
+        <w:numPr>
+          <w:ilvl w:val="0"/>
+          <w:numId w:val="2"/>
+        </w:numPr>
+      </w:pPr>
+      <w:r>
+        <w:t>Probably need to use ML estimate and prove its consistency, thus requiring the change of the consistency proof.</w:t>
       </w:r>
     </w:p>
     <w:p/>
@@ -182,7 +189,7 @@
   <w:abstractNum w:abstractNumId="0">
     <w:nsid w:val="31E13288"/>
     <w:multiLevelType w:val="hybridMultilevel"/>
-    <w:tmpl w:val="8A04412A"/>
+    <w:tmpl w:val="3B5CCA7E"/>
     <w:lvl w:ilvl="0" w:tplc="04090001">
       <w:start w:val="1"/>
       <w:numFmt w:val="bullet"/>

</xml_diff>